<commit_message>
:page_facing_up: Rapport : Ajout de certaines parties ooubliées
</commit_message>
<xml_diff>
--- a/Soutenances/RapportProjet/Rapport de Projet - Puzzle Game.docx
+++ b/Soutenances/RapportProjet/Rapport de Projet - Puzzle Game.docx
@@ -917,7 +917,36 @@
         <w:jc w:val="both"/>
       </w:pPr>
       <w:r>
-        <w:t>Nous tenons à remercier dans un premier temps, toute l’équipe pédagogique de l’institut universitaire et technologique de Clermont-Ferrand ainsi que les intervenants professionnels responsables de notre formation pour l’aide et les conseils qu’ils nous ont apporté lors des différents suivis de projet.</w:t>
+        <w:t>Nous tenons à remercier dans un premier temps,</w:t>
+      </w:r>
+      <w:r>
+        <w:t xml:space="preserve"> notre tuteur de stage </w:t>
+      </w:r>
+      <w:r>
+        <w:t xml:space="preserve">M. </w:t>
+      </w:r>
+      <w:r>
+        <w:t>Pierre-Antoine PAPON</w:t>
+      </w:r>
+      <w:r>
+        <w:t xml:space="preserve"> </w:t>
+      </w:r>
+      <w:r>
+        <w:t>pour nous avoir donné l’opportunité de réaliser ce projet</w:t>
+      </w:r>
+      <w:r>
+        <w:t xml:space="preserve"> et pour nous avoir guidé dans sa réalisation.</w:t>
+      </w:r>
+    </w:p>
+    <w:p>
+      <w:pPr>
+        <w:jc w:val="both"/>
+      </w:pPr>
+      <w:r>
+        <w:t>Nous souhaitons également remercier t</w:t>
+      </w:r>
+      <w:r>
+        <w:t>oute l’équipe pédagogique de l’institut universitaire et technologique de Clermont-Ferrand ainsi que les intervenants professionnels responsables de notre formation pour l’aide et les conseils qu’ils nous ont apporté lors des différents suivis de projet.</w:t>
       </w:r>
     </w:p>
     <w:p>
@@ -1195,6 +1224,8 @@
         <w:rPr>
           <w:b/>
           <w:i/>
+          <w:sz w:val="28"/>
+          <w:szCs w:val="28"/>
           <w:u w:val="single"/>
         </w:rPr>
       </w:pPr>
@@ -1202,6 +1233,8 @@
         <w:rPr>
           <w:b/>
           <w:i/>
+          <w:sz w:val="28"/>
+          <w:szCs w:val="28"/>
           <w:u w:val="single"/>
         </w:rPr>
         <w:t>Contraintes à respecter pour le jeu</w:t>
@@ -2244,19 +2277,19 @@
           <wp:anchor distT="0" distB="0" distL="114300" distR="114300" simplePos="0" relativeHeight="251677696" behindDoc="0" locked="0" layoutInCell="1" allowOverlap="1">
             <wp:simplePos x="0" y="0"/>
             <wp:positionH relativeFrom="column">
-              <wp:posOffset>-262255</wp:posOffset>
+              <wp:posOffset>-233045</wp:posOffset>
             </wp:positionH>
             <wp:positionV relativeFrom="paragraph">
-              <wp:posOffset>262890</wp:posOffset>
+              <wp:posOffset>384175</wp:posOffset>
             </wp:positionV>
-            <wp:extent cx="6464300" cy="3399790"/>
-            <wp:effectExtent l="19050" t="0" r="0" b="0"/>
+            <wp:extent cx="6475730" cy="3404870"/>
+            <wp:effectExtent l="19050" t="0" r="1270" b="0"/>
             <wp:wrapThrough wrapText="bothSides">
               <wp:wrapPolygon edited="0">
                 <wp:start x="-64" y="0"/>
-                <wp:lineTo x="-64" y="21422"/>
-                <wp:lineTo x="21579" y="21422"/>
-                <wp:lineTo x="21579" y="0"/>
+                <wp:lineTo x="-64" y="21511"/>
+                <wp:lineTo x="21604" y="21511"/>
+                <wp:lineTo x="21604" y="0"/>
                 <wp:lineTo x="-64" y="0"/>
               </wp:wrapPolygon>
             </wp:wrapThrough>
@@ -2283,7 +2316,7 @@
                   <pic:spPr bwMode="auto">
                     <a:xfrm>
                       <a:off x="0" y="0"/>
-                      <a:ext cx="6464300" cy="3399790"/>
+                      <a:ext cx="6475730" cy="3404870"/>
                     </a:xfrm>
                     <a:prstGeom prst="rect">
                       <a:avLst/>
@@ -2767,6 +2800,12 @@
         </w:rPr>
         <w:t>Analyse du jeu à développe</w:t>
       </w:r>
+      <w:r>
+        <w:rPr>
+          <w:b/>
+        </w:rPr>
+        <w:t>r</w:t>
+      </w:r>
     </w:p>
     <w:p>
       <w:pPr>
@@ -2781,31 +2820,431 @@
         <w:pStyle w:val="paragraphe"/>
       </w:pPr>
       <w:r>
-        <w:t>Unity est un moteur de jeu multi-plateforme (iOS , Android, Web,  Windows, Mac, PlayStation4, Xbox 360, … ) développé par Unity Technologies. Il est très répandu dans l'industrie du jeu vidéo, que ce soit pour les gros studios ou pour les indépendants, de part un large éventail de plateformes supportés (Wii, Oculus Rift, Windows Phone 8, … ), une licence gratuite ,  une interface facile à prendre en main, la possibilité de codé dans différents langages (C#, boo , javascript, Unityscript) et son approche plus orienté sur les ressources utilisées pour le</w:t>
-      </w:r>
-      <w:r>
-        <w:t xml:space="preserve"> jeu que le code-source du jeu.</w:t>
-      </w:r>
-    </w:p>
-    <w:p>
-      <w:pPr>
-        <w:pStyle w:val="paragraphe"/>
-      </w:pPr>
-      <w:r>
         <w:tab/>
-        <w:t>Unity propose une licence gratuite sans limitation au niveau du moteur de puis  le 2 Août 2013. La licence gratuite est disponible tant que le chiffre d'affaire est inférieur à 100 000 $, elle est sans coût d'acquisition ni royalties. La licence payante propose entre autre des plugins pour Android, pour compléter la version de base.</w:t>
-      </w:r>
-    </w:p>
-    <w:p>
-      <w:pPr>
-        <w:pStyle w:val="paragraphe"/>
-      </w:pPr>
+      </w:r>
+      <w:r>
+        <w:t>Unity</w:t>
+      </w:r>
+      <w:r>
+        <w:t>3D</w:t>
+      </w:r>
+      <w:r>
+        <w:t xml:space="preserve"> est un moteur de jeu multi-plateforme (iOS , Android, Web,  Windows, Mac, PlayStation4, Xbox 360, … ) développé par Unity Technologies.</w:t>
+      </w:r>
+      <w:r>
+        <w:t xml:space="preserve"> </w:t>
+      </w:r>
+      <w:r>
+        <w:t>Unity 3D est idéal pour ce projet puisqu'il propose une licence gratuite sans limitations au niveau</w:t>
+      </w:r>
+      <w:r>
+        <w:t xml:space="preserve"> du moteur depuis le 2 Août 2013.</w:t>
+      </w:r>
+      <w:r>
+        <w:t xml:space="preserve"> Il est très répandu dans l'industrie du jeu vidéo, que ce soit pour les gros studios ou pour les indépendants</w:t>
+      </w:r>
+      <w:r>
+        <w:t>.</w:t>
+      </w:r>
+    </w:p>
+    <w:p>
+      <w:pPr>
+        <w:pStyle w:val="paragraphe"/>
+      </w:pPr>
+      <w:r>
+        <w:rPr>
+          <w:noProof/>
+        </w:rPr>
+        <w:pict>
+          <v:shape id="_x0000_s1136" type="#_x0000_t202" style="position:absolute;left:0;text-align:left;margin-left:-56.55pt;margin-top:417.95pt;width:594.65pt;height:20.25pt;z-index:251785216;mso-position-horizontal-relative:margin" filled="f" stroked="f">
+            <v:textbox>
+              <w:txbxContent>
+                <w:p>
+                  <w:pPr>
+                    <w:jc w:val="center"/>
+                    <w:rPr>
+                      <w:rFonts w:asciiTheme="minorHAnsi" w:hAnsiTheme="minorHAnsi"/>
+                      <w:sz w:val="22"/>
+                    </w:rPr>
+                  </w:pPr>
+                  <w:r>
+                    <w:rPr>
+                      <w:rFonts w:asciiTheme="minorHAnsi" w:hAnsiTheme="minorHAnsi"/>
+                      <w:sz w:val="22"/>
+                    </w:rPr>
+                    <w:t xml:space="preserve">Fig. n° : </w:t>
+                  </w:r>
+                  <w:r>
+                    <w:rPr>
+                      <w:rFonts w:asciiTheme="minorHAnsi" w:hAnsiTheme="minorHAnsi"/>
+                      <w:sz w:val="22"/>
+                    </w:rPr>
+                    <w:t>Interface du logiciel Unity</w:t>
+                  </w:r>
+                </w:p>
+              </w:txbxContent>
+            </v:textbox>
+            <w10:wrap anchorx="margin"/>
+          </v:shape>
+        </w:pict>
+      </w:r>
+      <w:r>
+        <w:rPr>
+          <w:noProof/>
+        </w:rPr>
+        <w:pict>
+          <v:shape id="_x0000_s1132" type="#_x0000_t202" style="position:absolute;left:0;text-align:left;margin-left:113.7pt;margin-top:338.45pt;width:122pt;height:50.1pt;z-index:251781120" fillcolor="gray" strokecolor="black [3213]" strokeweight="1pt">
+            <v:fill opacity="43254f"/>
+            <v:stroke opacity="52429f"/>
+            <v:textbox>
+              <w:txbxContent>
+                <w:p>
+                  <w:pPr>
+                    <w:jc w:val="center"/>
+                    <w:rPr>
+                      <w:rFonts w:asciiTheme="minorHAnsi" w:hAnsiTheme="minorHAnsi"/>
+                      <w:b/>
+                      <w:color w:val="FFFFFF" w:themeColor="background1"/>
+                      <w:sz w:val="22"/>
+                      <w:u w:val="single"/>
+                    </w:rPr>
+                  </w:pPr>
+                  <w:r>
+                    <w:rPr>
+                      <w:rFonts w:asciiTheme="minorHAnsi" w:hAnsiTheme="minorHAnsi"/>
+                      <w:b/>
+                      <w:color w:val="FFFFFF" w:themeColor="background1"/>
+                      <w:sz w:val="22"/>
+                      <w:u w:val="single"/>
+                    </w:rPr>
+                    <w:t>Projet</w:t>
+                  </w:r>
+                </w:p>
+                <w:p>
+                  <w:pPr>
+                    <w:jc w:val="center"/>
+                    <w:rPr>
+                      <w:rFonts w:asciiTheme="minorHAnsi" w:hAnsiTheme="minorHAnsi"/>
+                      <w:color w:val="FFFFFF" w:themeColor="background1"/>
+                      <w:sz w:val="22"/>
+                    </w:rPr>
+                  </w:pPr>
+                  <w:r>
+                    <w:rPr>
+                      <w:rFonts w:asciiTheme="minorHAnsi" w:hAnsiTheme="minorHAnsi"/>
+                      <w:color w:val="FFFFFF" w:themeColor="background1"/>
+                      <w:sz w:val="22"/>
+                    </w:rPr>
+                    <w:t>Explorateur de fichier du projet</w:t>
+                  </w:r>
+                </w:p>
+              </w:txbxContent>
+            </v:textbox>
+          </v:shape>
+        </w:pict>
+      </w:r>
+      <w:r>
+        <w:rPr>
+          <w:noProof/>
+        </w:rPr>
+        <w:pict>
+          <v:rect id="_x0000_s1135" style="position:absolute;left:0;text-align:left;margin-left:-1pt;margin-top:307.1pt;width:355.65pt;height:105.2pt;z-index:251784192" filled="f" strokecolor="red" strokeweight="2.25pt"/>
+        </w:pict>
+      </w:r>
+      <w:r>
+        <w:rPr>
+          <w:noProof/>
+        </w:rPr>
+        <w:pict>
+          <v:rect id="_x0000_s1134" style="position:absolute;left:0;text-align:left;margin-left:358.45pt;margin-top:103pt;width:112pt;height:309.3pt;z-index:251783168" filled="f" strokecolor="red" strokeweight="2.25pt"/>
+        </w:pict>
+      </w:r>
+      <w:r>
+        <w:rPr>
+          <w:noProof/>
+        </w:rPr>
+        <w:pict>
+          <v:rect id="_x0000_s1133" style="position:absolute;left:0;text-align:left;margin-left:-1pt;margin-top:108.05pt;width:82.05pt;height:190.95pt;z-index:251782144" filled="f" strokecolor="red" strokeweight="2.25pt"/>
+        </w:pict>
+      </w:r>
+      <w:r>
+        <w:rPr>
+          <w:noProof/>
+        </w:rPr>
+        <w:pict>
+          <v:shape id="_x0000_s1131" type="#_x0000_t202" style="position:absolute;left:0;text-align:left;margin-left:4.3pt;margin-top:171.25pt;width:71.1pt;height:73.25pt;z-index:251780096" fillcolor="gray" strokecolor="black [3213]" strokeweight="1pt">
+            <v:fill opacity="43254f"/>
+            <v:stroke opacity="52429f"/>
+            <v:textbox>
+              <w:txbxContent>
+                <w:p>
+                  <w:pPr>
+                    <w:jc w:val="center"/>
+                    <w:rPr>
+                      <w:rFonts w:asciiTheme="minorHAnsi" w:hAnsiTheme="minorHAnsi"/>
+                      <w:b/>
+                      <w:color w:val="FFFFFF" w:themeColor="background1"/>
+                      <w:sz w:val="22"/>
+                      <w:u w:val="single"/>
+                    </w:rPr>
+                  </w:pPr>
+                  <w:r>
+                    <w:rPr>
+                      <w:rFonts w:asciiTheme="minorHAnsi" w:hAnsiTheme="minorHAnsi"/>
+                      <w:b/>
+                      <w:color w:val="FFFFFF" w:themeColor="background1"/>
+                      <w:sz w:val="22"/>
+                      <w:u w:val="single"/>
+                    </w:rPr>
+                    <w:t>Hiérarchie</w:t>
+                  </w:r>
+                </w:p>
+                <w:p>
+                  <w:pPr>
+                    <w:jc w:val="center"/>
+                    <w:rPr>
+                      <w:rFonts w:asciiTheme="minorHAnsi" w:hAnsiTheme="minorHAnsi"/>
+                      <w:color w:val="FFFFFF" w:themeColor="background1"/>
+                      <w:sz w:val="22"/>
+                    </w:rPr>
+                  </w:pPr>
+                  <w:r>
+                    <w:rPr>
+                      <w:rFonts w:asciiTheme="minorHAnsi" w:hAnsiTheme="minorHAnsi"/>
+                      <w:color w:val="FFFFFF" w:themeColor="background1"/>
+                      <w:sz w:val="22"/>
+                    </w:rPr>
+                    <w:t>Liste des éléments présent dans la scène</w:t>
+                  </w:r>
+                </w:p>
+              </w:txbxContent>
+            </v:textbox>
+          </v:shape>
+        </w:pict>
+      </w:r>
+      <w:r>
+        <w:rPr>
+          <w:noProof/>
+        </w:rPr>
+        <w:pict>
+          <v:shape id="_x0000_s1130" type="#_x0000_t202" style="position:absolute;left:0;text-align:left;margin-left:365.45pt;margin-top:229.5pt;width:98.1pt;height:51.35pt;z-index:251779072" fillcolor="gray" strokecolor="black [3213]" strokeweight="1pt">
+            <v:fill opacity="43254f"/>
+            <v:stroke opacity="52429f"/>
+            <v:textbox>
+              <w:txbxContent>
+                <w:p>
+                  <w:pPr>
+                    <w:jc w:val="center"/>
+                    <w:rPr>
+                      <w:rFonts w:asciiTheme="minorHAnsi" w:hAnsiTheme="minorHAnsi"/>
+                      <w:b/>
+                      <w:color w:val="FFFFFF" w:themeColor="background1"/>
+                      <w:sz w:val="22"/>
+                      <w:u w:val="single"/>
+                    </w:rPr>
+                  </w:pPr>
+                  <w:r>
+                    <w:rPr>
+                      <w:rFonts w:asciiTheme="minorHAnsi" w:hAnsiTheme="minorHAnsi"/>
+                      <w:b/>
+                      <w:color w:val="FFFFFF" w:themeColor="background1"/>
+                      <w:sz w:val="22"/>
+                      <w:u w:val="single"/>
+                    </w:rPr>
+                    <w:t>Inspect</w:t>
+                  </w:r>
+                  <w:r>
+                    <w:rPr>
+                      <w:rFonts w:asciiTheme="minorHAnsi" w:hAnsiTheme="minorHAnsi"/>
+                      <w:b/>
+                      <w:color w:val="FFFFFF" w:themeColor="background1"/>
+                      <w:sz w:val="22"/>
+                      <w:u w:val="single"/>
+                    </w:rPr>
+                    <w:t>eu</w:t>
+                  </w:r>
+                  <w:r>
+                    <w:rPr>
+                      <w:rFonts w:asciiTheme="minorHAnsi" w:hAnsiTheme="minorHAnsi"/>
+                      <w:b/>
+                      <w:color w:val="FFFFFF" w:themeColor="background1"/>
+                      <w:sz w:val="22"/>
+                      <w:u w:val="single"/>
+                    </w:rPr>
+                    <w:t>r</w:t>
+                  </w:r>
+                </w:p>
+                <w:p>
+                  <w:pPr>
+                    <w:jc w:val="center"/>
+                    <w:rPr>
+                      <w:rFonts w:asciiTheme="minorHAnsi" w:hAnsiTheme="minorHAnsi"/>
+                      <w:color w:val="FFFFFF" w:themeColor="background1"/>
+                      <w:sz w:val="22"/>
+                    </w:rPr>
+                  </w:pPr>
+                  <w:r>
+                    <w:rPr>
+                      <w:rFonts w:asciiTheme="minorHAnsi" w:hAnsiTheme="minorHAnsi"/>
+                      <w:color w:val="FFFFFF" w:themeColor="background1"/>
+                      <w:sz w:val="22"/>
+                    </w:rPr>
+                    <w:t>Infor</w:t>
+                  </w:r>
+                  <w:r>
+                    <w:rPr>
+                      <w:rFonts w:asciiTheme="minorHAnsi" w:hAnsiTheme="minorHAnsi"/>
+                      <w:color w:val="FFFFFF" w:themeColor="background1"/>
+                      <w:sz w:val="22"/>
+                    </w:rPr>
+                    <w:t>mation</w:t>
+                  </w:r>
+                  <w:r>
+                    <w:rPr>
+                      <w:rFonts w:asciiTheme="minorHAnsi" w:hAnsiTheme="minorHAnsi"/>
+                      <w:color w:val="FFFFFF" w:themeColor="background1"/>
+                      <w:sz w:val="22"/>
+                    </w:rPr>
+                    <w:t>s</w:t>
+                  </w:r>
+                  <w:r>
+                    <w:rPr>
+                      <w:rFonts w:asciiTheme="minorHAnsi" w:hAnsiTheme="minorHAnsi"/>
+                      <w:color w:val="FFFFFF" w:themeColor="background1"/>
+                      <w:sz w:val="22"/>
+                    </w:rPr>
+                    <w:t xml:space="preserve"> sur l'élément </w:t>
+                  </w:r>
+                  <w:r>
+                    <w:rPr>
+                      <w:rFonts w:asciiTheme="minorHAnsi" w:hAnsiTheme="minorHAnsi"/>
+                      <w:color w:val="FFFFFF" w:themeColor="background1"/>
+                      <w:sz w:val="22"/>
+                    </w:rPr>
+                    <w:t>sélectionné</w:t>
+                  </w:r>
+                </w:p>
+              </w:txbxContent>
+            </v:textbox>
+          </v:shape>
+        </w:pict>
+      </w:r>
+      <w:r>
+        <w:rPr>
+          <w:noProof/>
+        </w:rPr>
+        <w:pict>
+          <v:shape id="_x0000_s1129" type="#_x0000_t202" style="position:absolute;left:0;text-align:left;margin-left:92.4pt;margin-top:140.6pt;width:56.95pt;height:23.8pt;z-index:251778048" fillcolor="gray" strokecolor="black [3213]" strokeweight="1pt">
+            <v:fill opacity="43254f"/>
+            <v:stroke opacity="52429f"/>
+            <v:textbox>
+              <w:txbxContent>
+                <w:p>
+                  <w:pPr>
+                    <w:jc w:val="center"/>
+                    <w:rPr>
+                      <w:rFonts w:asciiTheme="minorHAnsi" w:hAnsiTheme="minorHAnsi"/>
+                      <w:b/>
+                      <w:color w:val="FFFFFF" w:themeColor="background1"/>
+                      <w:sz w:val="22"/>
+                      <w:u w:val="single"/>
+                    </w:rPr>
+                  </w:pPr>
+                  <w:r>
+                    <w:rPr>
+                      <w:rFonts w:asciiTheme="minorHAnsi" w:hAnsiTheme="minorHAnsi"/>
+                      <w:b/>
+                      <w:color w:val="FFFFFF" w:themeColor="background1"/>
+                      <w:sz w:val="22"/>
+                      <w:u w:val="single"/>
+                    </w:rPr>
+                    <w:t>Scène</w:t>
+                  </w:r>
+                </w:p>
+              </w:txbxContent>
+            </v:textbox>
+          </v:shape>
+        </w:pict>
+      </w:r>
+      <w:r>
+        <w:rPr>
+          <w:noProof/>
+        </w:rPr>
+        <w:drawing>
+          <wp:anchor distT="0" distB="0" distL="114300" distR="114300" simplePos="0" relativeHeight="251773952" behindDoc="0" locked="0" layoutInCell="1" allowOverlap="1">
+            <wp:simplePos x="0" y="0"/>
+            <wp:positionH relativeFrom="margin">
+              <wp:align>center</wp:align>
+            </wp:positionH>
+            <wp:positionV relativeFrom="paragraph">
+              <wp:posOffset>1132840</wp:posOffset>
+            </wp:positionV>
+            <wp:extent cx="5991860" cy="4118610"/>
+            <wp:effectExtent l="19050" t="0" r="8890" b="0"/>
+            <wp:wrapThrough wrapText="bothSides">
+              <wp:wrapPolygon edited="0">
+                <wp:start x="-69" y="0"/>
+                <wp:lineTo x="-69" y="21480"/>
+                <wp:lineTo x="21632" y="21480"/>
+                <wp:lineTo x="21632" y="0"/>
+                <wp:lineTo x="-69" y="0"/>
+              </wp:wrapPolygon>
+            </wp:wrapThrough>
+            <wp:docPr id="29" name="Image 9" descr="C:\Users\Cedric\Desktop\Sans titre-2.png"/>
+            <wp:cNvGraphicFramePr>
+              <a:graphicFrameLocks xmlns:a="http://schemas.openxmlformats.org/drawingml/2006/main" noChangeAspect="1"/>
+            </wp:cNvGraphicFramePr>
+            <a:graphic xmlns:a="http://schemas.openxmlformats.org/drawingml/2006/main">
+              <a:graphicData uri="http://schemas.openxmlformats.org/drawingml/2006/picture">
+                <pic:pic xmlns:pic="http://schemas.openxmlformats.org/drawingml/2006/picture">
+                  <pic:nvPicPr>
+                    <pic:cNvPr id="0" name="Picture 9" descr="C:\Users\Cedric\Desktop\Sans titre-2.png"/>
+                    <pic:cNvPicPr>
+                      <a:picLocks noChangeAspect="1" noChangeArrowheads="1"/>
+                    </pic:cNvPicPr>
+                  </pic:nvPicPr>
+                  <pic:blipFill>
+                    <a:blip r:embed="rId18"/>
+                    <a:srcRect/>
+                    <a:stretch>
+                      <a:fillRect/>
+                    </a:stretch>
+                  </pic:blipFill>
+                  <pic:spPr bwMode="auto">
+                    <a:xfrm>
+                      <a:off x="0" y="0"/>
+                      <a:ext cx="5991860" cy="4118610"/>
+                    </a:xfrm>
+                    <a:prstGeom prst="rect">
+                      <a:avLst/>
+                    </a:prstGeom>
+                    <a:noFill/>
+                    <a:ln w="9525">
+                      <a:noFill/>
+                      <a:miter lim="800000"/>
+                      <a:headEnd/>
+                      <a:tailEnd/>
+                    </a:ln>
+                  </pic:spPr>
+                </pic:pic>
+              </a:graphicData>
+            </a:graphic>
+          </wp:anchor>
+        </w:drawing>
+      </w:r>
+      <w:r>
+        <w:tab/>
+      </w:r>
+      <w:r>
+        <w:t>Un moteur de jeu est un ensemble de composants logiciels qui s'occupent notamment de produire les caractéristiques (gravité, collisions entre objets, calcul de position...) d'un monde virtuel dans lequel se déroule le jeu. Il a également à sa charge la gestion des entrées / sorties (clic de la souris, haut-parleur...) ou encore le rendu graphique.</w:t>
+      </w:r>
     </w:p>
     <w:p>
       <w:pPr>
         <w:pStyle w:val="T2"/>
       </w:pPr>
       <w:r>
+        <w:lastRenderedPageBreak/>
         <w:t>Présen</w:t>
       </w:r>
       <w:r>
@@ -2837,6 +3276,8 @@
         <w:rPr>
           <w:b/>
           <w:i/>
+          <w:sz w:val="28"/>
+          <w:szCs w:val="28"/>
           <w:u w:val="single"/>
         </w:rPr>
       </w:pPr>
@@ -2844,6 +3285,8 @@
         <w:rPr>
           <w:b/>
           <w:i/>
+          <w:sz w:val="28"/>
+          <w:szCs w:val="28"/>
           <w:u w:val="single"/>
         </w:rPr>
         <w:t>Git</w:t>
@@ -2868,11 +3311,7 @@
         <w:tab/>
       </w:r>
       <w:r>
-        <w:t xml:space="preserve">L'intérêt d'utiliser un système de gestion de version est avant tout de pouvoir sécuriser le travail qui a déjà été produit. En effet, la dernière version du projet et l'historique des versions précédentes est conservé en local sur l'ordinateur de chaque membre de l'équipe. Ainsi en cas de problème sur un </w:t>
-      </w:r>
-      <w:r>
-        <w:lastRenderedPageBreak/>
-        <w:t>ordinateur ou si une grosse modification du code pose problème, il est possible de revenir a une version antérieur fonctionnelle a tous moment.</w:t>
+        <w:t>L'intérêt d'utiliser un système de gestion de version est avant tout de pouvoir sécuriser le travail qui a déjà été produit. En effet, la dernière version du projet et l'historique des versions précédentes est conservé en local sur l'ordinateur de chaque membre de l'équipe. Ainsi en cas de problème sur un ordinateur ou si une grosse modification du code pose problème, il est possible de revenir a une version antérieur fonctionnelle a tous moment.</w:t>
       </w:r>
     </w:p>
     <w:p>
@@ -2928,7 +3367,7 @@
                     </pic:cNvPicPr>
                   </pic:nvPicPr>
                   <pic:blipFill>
-                    <a:blip r:embed="rId18"/>
+                    <a:blip r:embed="rId19"/>
                     <a:srcRect/>
                     <a:stretch>
                       <a:fillRect/>
@@ -2988,121 +3427,90 @@
         <w:rPr>
           <w:b/>
           <w:i/>
+          <w:sz w:val="28"/>
+          <w:szCs w:val="28"/>
           <w:u w:val="single"/>
         </w:rPr>
       </w:pPr>
       <w:r>
+        <w:rPr>
+          <w:b/>
+          <w:i/>
+          <w:sz w:val="28"/>
+          <w:szCs w:val="28"/>
+          <w:u w:val="single"/>
+        </w:rPr>
+        <w:t>GitHub</w:t>
+      </w:r>
+    </w:p>
+    <w:p>
+      <w:pPr>
+        <w:pStyle w:val="paragraphe"/>
+      </w:pPr>
+      <w:r>
+        <w:tab/>
+      </w:r>
+      <w:r>
+        <w:t>GitHub est un service web d'hébergement, qui utilise le système de gestion de version Git. Il permet de déposer gratuitement sur un serveur le code source d'un projet le rendant accessible à n'importe quel moment. Plus précisément, on dépose sur la plateforme GitHub l'équivalent d'un dépôt Git local, c'est a dire a la fois le projet actuel mais également son historique.</w:t>
+      </w:r>
+    </w:p>
+    <w:p>
+      <w:pPr>
+        <w:pStyle w:val="paragraphe"/>
+      </w:pPr>
+      <w:r>
+        <w:tab/>
+      </w:r>
+      <w:r>
+        <w:t>GitHub propose des comptes gratuits, mais limités à cinq projets publics, et des comptes payants sans limitation. Il offre aussi des fonctionnalités qu'on retrouve sur des réseaux sociaux, comme suivre un projet ou le travail d'une personne en particulier.</w:t>
+      </w:r>
+    </w:p>
+    <w:p>
+      <w:pPr>
+        <w:pStyle w:val="paragraphe"/>
+      </w:pPr>
+      <w:r>
+        <w:lastRenderedPageBreak/>
+        <w:tab/>
+      </w:r>
+      <w:r>
+        <w:t>Nous avons utilisé le logiciel GitHub Desktop qui propose les même fonctionnalité que Git mais avec une interface graphique permettant d'être plus efficace et de suivre plus facilement les modifications sur le dépôt.</w:t>
+      </w:r>
+    </w:p>
+    <w:p>
+      <w:pPr>
+        <w:pStyle w:val="paragraphe"/>
+      </w:pPr>
+    </w:p>
+    <w:p>
+      <w:pPr>
+        <w:pStyle w:val="paragraphe"/>
+        <w:rPr>
+          <w:b/>
+          <w:i/>
+          <w:sz w:val="28"/>
+          <w:szCs w:val="28"/>
+          <w:u w:val="single"/>
+        </w:rPr>
+      </w:pPr>
+      <w:r>
+        <w:rPr>
+          <w:b/>
+          <w:i/>
+          <w:sz w:val="28"/>
+          <w:szCs w:val="28"/>
+          <w:u w:val="single"/>
+        </w:rPr>
+        <w:t>GraphicsGale</w:t>
+      </w:r>
+    </w:p>
+    <w:p>
+      <w:pPr>
+        <w:pStyle w:val="paragraphe"/>
         <w:rPr>
           <w:b/>
           <w:i/>
           <w:u w:val="single"/>
-        </w:rPr>
-        <w:t>GitHub</w:t>
-      </w:r>
-    </w:p>
-    <w:p>
-      <w:pPr>
-        <w:pStyle w:val="paragraphe"/>
-      </w:pPr>
-      <w:r>
-        <w:tab/>
-      </w:r>
-      <w:r>
-        <w:t>GitHub est un service web d'hébergement, qui utilise le système de gestion de version Git. Il permet de déposer gratuitement sur un serveur le code source d'un projet le rendant accessible à n'importe quel moment. Plus précisément, on dépose sur la plateforme GitHub l'équivalent d'un dépôt Git local, c'est a dire a la fois le projet actuel mais également son historique.</w:t>
-      </w:r>
-    </w:p>
-    <w:p>
-      <w:pPr>
-        <w:pStyle w:val="paragraphe"/>
-      </w:pPr>
-      <w:r>
-        <w:tab/>
-      </w:r>
-      <w:r>
-        <w:t>GitHub propose des comptes gratuits, mais limités à cinq projets publics, et des comptes payants sans limitation. Il offre aussi des fonctionnalités qu'on retrouve sur des réseaux sociaux, comme suivre un projet ou le travail d'une personne en particulier.</w:t>
-      </w:r>
-    </w:p>
-    <w:p>
-      <w:pPr>
-        <w:pStyle w:val="paragraphe"/>
-      </w:pPr>
-      <w:r>
-        <w:tab/>
-      </w:r>
-      <w:r>
-        <w:t>Nous avons utilisé le logiciel GitHub Desktop qui propose les même fonctionnalité que Git mais avec une interface graphique permettant d'être plus efficace et de suivre plus facilement les modifications sur le dépôt.</w:t>
-      </w:r>
-    </w:p>
-    <w:p>
-      <w:pPr>
-        <w:pStyle w:val="paragraphe"/>
-      </w:pPr>
-    </w:p>
-    <w:p>
-      <w:pPr>
-        <w:pStyle w:val="paragraphe"/>
-        <w:rPr>
-          <w:b/>
-          <w:i/>
-          <w:u w:val="single"/>
-        </w:rPr>
-      </w:pPr>
-      <w:r>
-        <w:rPr>
-          <w:b/>
-          <w:i/>
-          <w:u w:val="single"/>
-        </w:rPr>
-        <w:t>GraphicsGale</w:t>
-      </w:r>
-    </w:p>
-    <w:p>
-      <w:pPr>
-        <w:pStyle w:val="paragraphe"/>
-        <w:rPr>
-          <w:b/>
-          <w:i/>
-          <w:u w:val="single"/>
-        </w:rPr>
-      </w:pPr>
-      <w:r>
-        <w:t>GraphicsGale est un logiciel très utilisé pour le PixelArt, forme de graphisme que nous avons choisi pour notre jeu. Il est particulièrement adapté à la création de Sprites, nom donné aux images utilisées dans les jeux vidéo principalement 2D. Il permet notamment de pré-visualiser l’animation de la Sprite pendant sa création, ce qui a nettement facilité la tâche, notamment dans la création d’animations comme celle du reflet sur la voiture, ou celle de l’interrupteur. L’interface de ce logiciel est facile à prendre en main, ce qui est parfait car la personne s’occupant du design est débutante dans le domaine.</w:t>
-      </w:r>
-    </w:p>
-    <w:p>
-      <w:pPr>
-        <w:pStyle w:val="paragraphe"/>
-      </w:pPr>
-    </w:p>
-    <w:p>
-      <w:pPr>
-        <w:pStyle w:val="paragraphe"/>
-      </w:pPr>
-    </w:p>
-    <w:p>
-      <w:pPr>
-        <w:pStyle w:val="paragraphe"/>
-      </w:pPr>
-    </w:p>
-    <w:p>
-      <w:pPr>
-        <w:pStyle w:val="paragraphe"/>
-      </w:pPr>
-    </w:p>
-    <w:p>
-      <w:pPr>
-        <w:pStyle w:val="paragraphe"/>
-      </w:pPr>
-    </w:p>
-    <w:p>
-      <w:pPr>
-        <w:pStyle w:val="paragraphe"/>
-      </w:pPr>
-    </w:p>
-    <w:p>
-      <w:pPr>
-        <w:rPr>
-          <w:sz w:val="22"/>
         </w:rPr>
       </w:pPr>
       <w:r>
@@ -3113,19 +3521,19 @@
           <wp:anchor distT="0" distB="0" distL="114300" distR="114300" simplePos="0" relativeHeight="251669504" behindDoc="0" locked="0" layoutInCell="1" allowOverlap="1">
             <wp:simplePos x="0" y="0"/>
             <wp:positionH relativeFrom="margin">
-              <wp:align>center</wp:align>
+              <wp:posOffset>191135</wp:posOffset>
             </wp:positionH>
             <wp:positionV relativeFrom="paragraph">
-              <wp:posOffset>894715</wp:posOffset>
+              <wp:posOffset>1734820</wp:posOffset>
             </wp:positionV>
-            <wp:extent cx="5789295" cy="3767455"/>
-            <wp:effectExtent l="19050" t="0" r="1905" b="0"/>
+            <wp:extent cx="5793105" cy="3768725"/>
+            <wp:effectExtent l="19050" t="0" r="0" b="0"/>
             <wp:wrapThrough wrapText="bothSides">
               <wp:wrapPolygon edited="0">
                 <wp:start x="-71" y="0"/>
-                <wp:lineTo x="-71" y="21516"/>
-                <wp:lineTo x="21607" y="21516"/>
-                <wp:lineTo x="21607" y="0"/>
+                <wp:lineTo x="-71" y="21509"/>
+                <wp:lineTo x="21593" y="21509"/>
+                <wp:lineTo x="21593" y="0"/>
                 <wp:lineTo x="-71" y="0"/>
               </wp:wrapPolygon>
             </wp:wrapThrough>
@@ -3143,10 +3551,10 @@
                     </pic:cNvPicPr>
                   </pic:nvPicPr>
                   <pic:blipFill>
-                    <a:blip r:embed="rId19">
+                    <a:blip r:embed="rId20">
                       <a:extLst>
                         <a:ext uri="{28A0092B-C50C-407E-A947-70E740481C1C}">
-                          <a14:useLocalDpi xmlns:a14="http://schemas.microsoft.com/office/drawing/2010/main" xmlns:wps="http://schemas.microsoft.com/office/word/2010/wordprocessingShape" xmlns:wpi="http://schemas.microsoft.com/office/word/2010/wordprocessingInk" xmlns:wpg="http://schemas.microsoft.com/office/word/2010/wordprocessingGroup" xmlns:w16se="http://schemas.microsoft.com/office/word/2015/wordml/symex" xmlns:w15="http://schemas.microsoft.com/office/word/2012/wordml" xmlns:w14="http://schemas.microsoft.com/office/word/2010/wordml" xmlns:w="http://schemas.openxmlformats.org/wordprocessingml/2006/main" xmlns:w10="urn:schemas-microsoft-com:office:word" xmlns:wp14="http://schemas.microsoft.com/office/word/2010/wordprocessingDrawing" xmlns:v="urn:schemas-microsoft-com:vml" xmlns:o="urn:schemas-microsoft-com:office:office" xmlns:mc="http://schemas.openxmlformats.org/markup-compatibility/2006" xmlns:cx2="http://schemas.microsoft.com/office/drawing/2015/10/21/chartex" xmlns:cx1="http://schemas.microsoft.com/office/drawing/2015/9/8/chartex" xmlns:cx="http://schemas.microsoft.com/office/drawing/2014/chartex" xmlns:wpc="http://schemas.microsoft.com/office/word/2010/wordprocessingCanvas" xmlns="" xmlns:arto="http://schemas.microsoft.com/office/word/2006/arto" val="0"/>
+                          <a14:useLocalDpi xmlns:arto="http://schemas.microsoft.com/office/word/2006/arto" xmlns="" xmlns:wpc="http://schemas.microsoft.com/office/word/2010/wordprocessingCanvas" xmlns:cx="http://schemas.microsoft.com/office/drawing/2014/chartex" xmlns:cx1="http://schemas.microsoft.com/office/drawing/2015/9/8/chartex" xmlns:cx2="http://schemas.microsoft.com/office/drawing/2015/10/21/chartex" xmlns:mc="http://schemas.openxmlformats.org/markup-compatibility/2006" xmlns:o="urn:schemas-microsoft-com:office:office" xmlns:v="urn:schemas-microsoft-com:vml" xmlns:wp14="http://schemas.microsoft.com/office/word/2010/wordprocessingDrawing" xmlns:w10="urn:schemas-microsoft-com:office:word" xmlns:w="http://schemas.openxmlformats.org/wordprocessingml/2006/main" xmlns:w14="http://schemas.microsoft.com/office/word/2010/wordml" xmlns:w15="http://schemas.microsoft.com/office/word/2012/wordml" xmlns:w16se="http://schemas.microsoft.com/office/word/2015/wordml/symex" xmlns:wpg="http://schemas.microsoft.com/office/word/2010/wordprocessingGroup" xmlns:wpi="http://schemas.microsoft.com/office/word/2010/wordprocessingInk" xmlns:wps="http://schemas.microsoft.com/office/word/2010/wordprocessingShape" xmlns:a14="http://schemas.microsoft.com/office/drawing/2010/main" val="0"/>
                         </a:ext>
                       </a:extLst>
                     </a:blip>
@@ -3158,7 +3566,7 @@
                   <pic:spPr bwMode="auto">
                     <a:xfrm>
                       <a:off x="0" y="0"/>
-                      <a:ext cx="5789295" cy="3767455"/>
+                      <a:ext cx="5793105" cy="3768725"/>
                     </a:xfrm>
                     <a:prstGeom prst="rect">
                       <a:avLst/>
@@ -3175,6 +3583,71 @@
         </w:drawing>
       </w:r>
       <w:r>
+        <w:t>GraphicsGale est un logiciel très utilisé pour le PixelArt, forme de graphisme que nous avons choisi pour notre jeu. Il est particulièrement adapté à la création de Sprites, nom donné aux images utilisées dans les jeux vidéo principalement 2D. Il permet notamment de pré-visualiser l’animation de la Sprite pendant sa création, ce qui a nettement facilité la tâche, notamment dans la création d’animations comme celle du reflet sur la voiture, ou celle de l’interrupteur. L’interface de ce logiciel est facile à prendre en main, ce qui est parfait car la personne s’occupant du design est débutante dans le domaine.</w:t>
+      </w:r>
+    </w:p>
+    <w:p>
+      <w:pPr>
+        <w:rPr>
+          <w:sz w:val="22"/>
+        </w:rPr>
+      </w:pPr>
+    </w:p>
+    <w:p>
+      <w:pPr>
+        <w:rPr>
+          <w:sz w:val="22"/>
+        </w:rPr>
+      </w:pPr>
+    </w:p>
+    <w:p>
+      <w:pPr>
+        <w:rPr>
+          <w:sz w:val="22"/>
+        </w:rPr>
+      </w:pPr>
+      <w:r>
+        <w:rPr>
+          <w:noProof/>
+          <w:sz w:val="22"/>
+        </w:rPr>
+        <w:pict>
+          <v:shape id="_x0000_s1137" type="#_x0000_t202" style="position:absolute;margin-left:-55.15pt;margin-top:.25pt;width:594.65pt;height:20.25pt;z-index:251786240;mso-position-horizontal-relative:margin" filled="f" stroked="f">
+            <v:textbox>
+              <w:txbxContent>
+                <w:p>
+                  <w:pPr>
+                    <w:jc w:val="center"/>
+                    <w:rPr>
+                      <w:rFonts w:asciiTheme="minorHAnsi" w:hAnsiTheme="minorHAnsi"/>
+                      <w:sz w:val="22"/>
+                    </w:rPr>
+                  </w:pPr>
+                  <w:r>
+                    <w:rPr>
+                      <w:rFonts w:asciiTheme="minorHAnsi" w:hAnsiTheme="minorHAnsi"/>
+                      <w:sz w:val="22"/>
+                    </w:rPr>
+                    <w:t xml:space="preserve">Fig. n° : </w:t>
+                  </w:r>
+                  <w:r>
+                    <w:rPr>
+                      <w:rFonts w:asciiTheme="minorHAnsi" w:hAnsiTheme="minorHAnsi"/>
+                      <w:sz w:val="22"/>
+                    </w:rPr>
+                    <w:t>Interface du logiciel GraphicsGale</w:t>
+                  </w:r>
+                </w:p>
+              </w:txbxContent>
+            </v:textbox>
+            <w10:wrap anchorx="margin"/>
+          </v:shape>
+        </w:pict>
+      </w:r>
+      <w:r>
+        <w:rPr>
+          <w:sz w:val="22"/>
+        </w:rPr>
         <w:br w:type="page"/>
       </w:r>
     </w:p>
@@ -3248,7 +3721,7 @@
                     </pic:cNvPicPr>
                   </pic:nvPicPr>
                   <pic:blipFill>
-                    <a:blip r:embed="rId20"/>
+                    <a:blip r:embed="rId21"/>
                     <a:srcRect/>
                     <a:stretch>
                       <a:fillRect/>
@@ -3497,7 +3970,7 @@
                     </pic:cNvPicPr>
                   </pic:nvPicPr>
                   <pic:blipFill>
-                    <a:blip r:embed="rId21" cstate="print"/>
+                    <a:blip r:embed="rId22" cstate="print"/>
                     <a:srcRect/>
                     <a:stretch>
                       <a:fillRect/>
@@ -3563,7 +4036,7 @@
                     </pic:cNvPicPr>
                   </pic:nvPicPr>
                   <pic:blipFill>
-                    <a:blip r:embed="rId22" cstate="print"/>
+                    <a:blip r:embed="rId23" cstate="print"/>
                     <a:srcRect/>
                     <a:stretch>
                       <a:fillRect/>
@@ -3759,7 +4232,7 @@
                     </pic:cNvPicPr>
                   </pic:nvPicPr>
                   <pic:blipFill>
-                    <a:blip r:embed="rId23" cstate="print"/>
+                    <a:blip r:embed="rId24" cstate="print"/>
                     <a:srcRect/>
                     <a:stretch>
                       <a:fillRect/>
@@ -3845,7 +4318,7 @@
                     </pic:cNvPicPr>
                   </pic:nvPicPr>
                   <pic:blipFill>
-                    <a:blip r:embed="rId24" cstate="print"/>
+                    <a:blip r:embed="rId25" cstate="print"/>
                     <a:srcRect/>
                     <a:stretch>
                       <a:fillRect/>
@@ -3921,7 +4394,7 @@
                     </pic:cNvPicPr>
                   </pic:nvPicPr>
                   <pic:blipFill>
-                    <a:blip r:embed="rId25" cstate="print"/>
+                    <a:blip r:embed="rId26" cstate="print"/>
                     <a:srcRect/>
                     <a:stretch>
                       <a:fillRect/>
@@ -4584,7 +5057,7 @@
                     </pic:cNvPicPr>
                   </pic:nvPicPr>
                   <pic:blipFill>
-                    <a:blip r:embed="rId26"/>
+                    <a:blip r:embed="rId27"/>
                     <a:srcRect/>
                     <a:stretch>
                       <a:fillRect/>
@@ -4963,7 +5436,7 @@
                     </pic:cNvPicPr>
                   </pic:nvPicPr>
                   <pic:blipFill>
-                    <a:blip r:embed="rId27"/>
+                    <a:blip r:embed="rId28"/>
                     <a:srcRect/>
                     <a:stretch>
                       <a:fillRect/>
@@ -5067,10 +5540,10 @@
                     <pic:cNvPicPr/>
                   </pic:nvPicPr>
                   <pic:blipFill>
-                    <a:blip r:embed="rId28" cstate="print">
+                    <a:blip r:embed="rId29" cstate="print">
                       <a:extLst>
                         <a:ext uri="{28A0092B-C50C-407E-A947-70E740481C1C}">
-                          <a14:useLocalDpi xmlns:a14="http://schemas.microsoft.com/office/drawing/2010/main" xmlns:wps="http://schemas.microsoft.com/office/word/2010/wordprocessingShape" xmlns:wpi="http://schemas.microsoft.com/office/word/2010/wordprocessingInk" xmlns:wpg="http://schemas.microsoft.com/office/word/2010/wordprocessingGroup" xmlns:w16se="http://schemas.microsoft.com/office/word/2015/wordml/symex" xmlns:w15="http://schemas.microsoft.com/office/word/2012/wordml" xmlns:w14="http://schemas.microsoft.com/office/word/2010/wordml" xmlns:w="http://schemas.openxmlformats.org/wordprocessingml/2006/main" xmlns:w10="urn:schemas-microsoft-com:office:word" xmlns:wp14="http://schemas.microsoft.com/office/word/2010/wordprocessingDrawing" xmlns:v="urn:schemas-microsoft-com:vml" xmlns:o="urn:schemas-microsoft-com:office:office" xmlns:mc="http://schemas.openxmlformats.org/markup-compatibility/2006" xmlns:cx2="http://schemas.microsoft.com/office/drawing/2015/10/21/chartex" xmlns:cx1="http://schemas.microsoft.com/office/drawing/2015/9/8/chartex" xmlns:cx="http://schemas.microsoft.com/office/drawing/2014/chartex" xmlns:wpc="http://schemas.microsoft.com/office/word/2010/wordprocessingCanvas" xmlns="" val="0"/>
+                          <a14:useLocalDpi xmlns="" xmlns:wpc="http://schemas.microsoft.com/office/word/2010/wordprocessingCanvas" xmlns:cx="http://schemas.microsoft.com/office/drawing/2014/chartex" xmlns:cx1="http://schemas.microsoft.com/office/drawing/2015/9/8/chartex" xmlns:cx2="http://schemas.microsoft.com/office/drawing/2015/10/21/chartex" xmlns:mc="http://schemas.openxmlformats.org/markup-compatibility/2006" xmlns:o="urn:schemas-microsoft-com:office:office" xmlns:v="urn:schemas-microsoft-com:vml" xmlns:wp14="http://schemas.microsoft.com/office/word/2010/wordprocessingDrawing" xmlns:w10="urn:schemas-microsoft-com:office:word" xmlns:w="http://schemas.openxmlformats.org/wordprocessingml/2006/main" xmlns:w14="http://schemas.microsoft.com/office/word/2010/wordml" xmlns:w15="http://schemas.microsoft.com/office/word/2012/wordml" xmlns:w16se="http://schemas.microsoft.com/office/word/2015/wordml/symex" xmlns:wpg="http://schemas.microsoft.com/office/word/2010/wordprocessingGroup" xmlns:wpi="http://schemas.microsoft.com/office/word/2010/wordprocessingInk" xmlns:wps="http://schemas.microsoft.com/office/word/2010/wordprocessingShape" xmlns:a14="http://schemas.microsoft.com/office/drawing/2010/main" val="0"/>
                         </a:ext>
                       </a:extLst>
                     </a:blip>
@@ -5162,13 +5635,7 @@
         </w:numPr>
       </w:pPr>
       <w:r>
-        <w:t xml:space="preserve">Le premier bouton </w:t>
-      </w:r>
-      <w:r>
-        <w:t>mène a</w:t>
-      </w:r>
-      <w:r>
-        <w:t xml:space="preserve"> une interface de choix de niveaux dont nous parlerons plus loin.</w:t>
+        <w:t>Le premier bouton mène a une interface de choix de niveaux dont nous parlerons plus loin.</w:t>
       </w:r>
     </w:p>
     <w:p>
@@ -5204,24 +5671,21 @@
         </w:numPr>
       </w:pPr>
       <w:r>
-        <w:t xml:space="preserve">Le quatrième bouton mène </w:t>
-      </w:r>
-      <w:r>
-        <w:t>au</w:t>
-      </w:r>
-      <w:r>
-        <w:t xml:space="preserve"> menu d’options.</w:t>
-      </w:r>
-    </w:p>
-    <w:p>
-      <w:pPr>
-        <w:pStyle w:val="paragraphe"/>
-      </w:pPr>
-    </w:p>
-    <w:p>
-      <w:pPr>
-        <w:pStyle w:val="paragraphe"/>
-      </w:pPr>
+        <w:t>Le quatrième bouton mène au menu d’options.</w:t>
+      </w:r>
+    </w:p>
+    <w:p>
+      <w:pPr>
+        <w:pStyle w:val="paragraphe"/>
+      </w:pPr>
+    </w:p>
+    <w:p>
+      <w:pPr>
+        <w:pStyle w:val="paragraphe"/>
+      </w:pPr>
+      <w:r>
+        <w:tab/>
+      </w:r>
       <w:r>
         <w:t>Afin de pouvoir naviguer de ce menu à une autre Scene, le script SceneLoader est associé au menu. Ainsi, quand on appuie sur un bouton du menu, la méthodeLoadScene()chargera la bonne Scene.</w:t>
       </w:r>
@@ -5256,12 +5720,7 @@
       </w:pPr>
       <w:r>
         <w:tab/>
-      </w:r>
-      <w:r>
-        <w:t>Ce que l’on appelle menu du jeu est la barre latérale présente en jeu qui permet à l’utilisateur de choisir et poser les éléments de mouvement : flèches et saut.Elle est composée de 5 boutons, un par élément de mouvement, à côté desquelles sont affichés les nombres d’éléments que le joueur peut encore poser s</w:t>
-      </w:r>
-      <w:r>
-        <w:t>ur le jeu.</w:t>
+        <w:t>Ce que l’on appelle menu du jeu est la barre latérale présente en jeu qui permet à l’utilisateur de choisir et poser les éléments de mouvement : flèches et saut.Elle est composée de 5 boutons, un par élément de mouvement, à côté desquelles sont affichés les nombres d’éléments que le joueur peut encore poser sur le jeu.</w:t>
       </w:r>
     </w:p>
     <w:p>
@@ -5278,6 +5737,9 @@
         </w:pict>
       </w:r>
       <w:r>
+        <w:rPr>
+          <w:noProof/>
+        </w:rPr>
         <w:drawing>
           <wp:anchor distT="0" distB="0" distL="114300" distR="114300" simplePos="0" relativeHeight="251770880" behindDoc="1" locked="0" layoutInCell="1" allowOverlap="1">
             <wp:simplePos x="0" y="0"/>
@@ -5310,10 +5772,10 @@
                     <pic:cNvPicPr/>
                   </pic:nvPicPr>
                   <pic:blipFill>
-                    <a:blip r:embed="rId29" cstate="print">
+                    <a:blip r:embed="rId30" cstate="print">
                       <a:extLst>
                         <a:ext uri="{28A0092B-C50C-407E-A947-70E740481C1C}">
-                          <a14:useLocalDpi xmlns:a14="http://schemas.microsoft.com/office/drawing/2010/main" xmlns:wps="http://schemas.microsoft.com/office/word/2010/wordprocessingShape" xmlns:wpi="http://schemas.microsoft.com/office/word/2010/wordprocessingInk" xmlns:wpg="http://schemas.microsoft.com/office/word/2010/wordprocessingGroup" xmlns:w16se="http://schemas.microsoft.com/office/word/2015/wordml/symex" xmlns:w15="http://schemas.microsoft.com/office/word/2012/wordml" xmlns:w14="http://schemas.microsoft.com/office/word/2010/wordml" xmlns:w="http://schemas.openxmlformats.org/wordprocessingml/2006/main" xmlns:w10="urn:schemas-microsoft-com:office:word" xmlns:wp14="http://schemas.microsoft.com/office/word/2010/wordprocessingDrawing" xmlns:v="urn:schemas-microsoft-com:vml" xmlns:o="urn:schemas-microsoft-com:office:office" xmlns:mc="http://schemas.openxmlformats.org/markup-compatibility/2006" xmlns:cx2="http://schemas.microsoft.com/office/drawing/2015/10/21/chartex" xmlns:cx1="http://schemas.microsoft.com/office/drawing/2015/9/8/chartex" xmlns:cx="http://schemas.microsoft.com/office/drawing/2014/chartex" xmlns:wpc="http://schemas.microsoft.com/office/word/2010/wordprocessingCanvas" xmlns="" val="0"/>
+                          <a14:useLocalDpi xmlns="" xmlns:wpc="http://schemas.microsoft.com/office/word/2010/wordprocessingCanvas" xmlns:cx="http://schemas.microsoft.com/office/drawing/2014/chartex" xmlns:cx1="http://schemas.microsoft.com/office/drawing/2015/9/8/chartex" xmlns:cx2="http://schemas.microsoft.com/office/drawing/2015/10/21/chartex" xmlns:mc="http://schemas.openxmlformats.org/markup-compatibility/2006" xmlns:o="urn:schemas-microsoft-com:office:office" xmlns:v="urn:schemas-microsoft-com:vml" xmlns:wp14="http://schemas.microsoft.com/office/word/2010/wordprocessingDrawing" xmlns:w10="urn:schemas-microsoft-com:office:word" xmlns:w="http://schemas.openxmlformats.org/wordprocessingml/2006/main" xmlns:w14="http://schemas.microsoft.com/office/word/2010/wordml" xmlns:w15="http://schemas.microsoft.com/office/word/2012/wordml" xmlns:w16se="http://schemas.microsoft.com/office/word/2015/wordml/symex" xmlns:wpg="http://schemas.microsoft.com/office/word/2010/wordprocessingGroup" xmlns:wpi="http://schemas.microsoft.com/office/word/2010/wordprocessingInk" xmlns:wps="http://schemas.microsoft.com/office/word/2010/wordprocessingShape" xmlns:a14="http://schemas.microsoft.com/office/drawing/2010/main" val="0"/>
                         </a:ext>
                       </a:extLst>
                     </a:blip>
@@ -5438,8 +5900,6 @@
       </w:pPr>
       <w:r>
         <w:tab/>
-      </w:r>
-      <w:r>
         <w:t xml:space="preserve">Il est facile à prendre en main : si l’on veut poser un </w:t>
       </w:r>
       <w:r>
@@ -5460,12 +5920,7 @@
       </w:pPr>
       <w:r>
         <w:tab/>
-      </w:r>
-      <w:r>
-        <w:t>Malgré son apparente facilité, l’implémentation du menu a posé un problème princip</w:t>
-      </w:r>
-      <w:r>
-        <w:t>al : l’interaction UI / non-UI.</w:t>
+        <w:t>Malgré son apparente facilité, l’implémentation du menu a posé un problème principal : l’interaction UI / non-UI.</w:t>
       </w:r>
     </w:p>
     <w:p>
@@ -5474,8 +5929,6 @@
       </w:pPr>
       <w:r>
         <w:tab/>
-      </w:r>
-      <w:r>
         <w:t>Sur Unity, nous disposons de plusieurs plans pour poser nos objets. Un objet dit UI, User Interface, est un objet qui se situe sur le plan UI. Sur ce plan, les objets ne bougent pas avec la caméra. Ce plan est très utilisé que ce soit pour avoir une barre de vie ou pour avoir certains boutons accessibles en tout temps à partir de la vue de jeu. Tout objet n’appartenant pas à ce plan est alors appelé non-UI.</w:t>
       </w:r>
     </w:p>
@@ -5486,8 +5939,6 @@
       <w:r>
         <w:lastRenderedPageBreak/>
         <w:tab/>
-      </w:r>
-      <w:r>
         <w:t>Pour revenir à notre menu de jeu, ce dernier est un objet UI, car si la carte de jeu est plus grande que l’écran ou que le joueur veut zoomer, le menu ne doit pas bouger. Cependant, le menu doit générer des éléments de mouvements non-UI car, eux, doivent être zoomés et bougés si l’utilisateur zoome et bouge la carte. C’est ici qu’apparaît le problème de l’interaction UI / non-UI.</w:t>
       </w:r>
     </w:p>
@@ -5497,56 +5948,194 @@
       </w:pPr>
       <w:r>
         <w:tab/>
-      </w:r>
-      <w:r>
-        <w:t>Ce qui rend cette interaction difficile est qu’il n’est pas possible de passer un objet d’un plan à l’autre. En effet, les éléments UI ont un élément</w:t>
-      </w:r>
-      <w:r>
-        <w:t xml:space="preserve"> de positionnement RectTransforn </w:t>
-      </w:r>
-      <w:r>
-        <w:t>différent de l’élément de positionnement Transform des autres éléments, car contrairement aux autres c’est par rapport à l’écran et non au monde qu’ils doivent se placer. On ne peut transformer l’un en l’autre, on ne peut donc pas transformer un élément UI en non-UI et vice-versa. C’est pourquoi il est impossible de passer des éléments entre le plan UI et les autres. Ceci empêche également la plupart des</w:t>
-      </w:r>
-      <w:r>
+        <w:t>Ce qui rend cette interaction difficile est qu’il n’est pas possible de passer un objet d’un plan à l’autre. En effet, les éléments UI ont un élément de positionnement RectTransforn différent de l’élément de positionnement Transform des autres éléments, car contrairement aux autres c’est par rapport à l’écran et non au monde qu’ils doivent se placer. On ne peut transformer l’un en l’autre, on ne peut donc pas transformer un élément UI en non-UI et vice-versa. C’est pourquoi il est impossible de passer des éléments entre le plan UI et les autres. Ceci empêche également la plupart des évènements de passer entre un plan et l’autre, rendant l’interaction entre les deux plans très compliquée.</w:t>
+      </w:r>
+    </w:p>
+    <w:p>
+      <w:pPr>
+        <w:pStyle w:val="paragraphe"/>
+      </w:pPr>
+      <w:r>
+        <w:tab/>
+        <w:t>Dans notre première implémentation de menu, nous contournions le problème en ne passant pas par des évènements entre le menu et les éléments de mouvement mais entre le doigt et les éléments puis entre le doigt et le menu. Par exemple, si l’on voulait glisser un élément du jeu au menu, nous faisions comme suit :</w:t>
+      </w:r>
+    </w:p>
+    <w:p>
+      <w:pPr>
+        <w:pStyle w:val="paragraphe"/>
+        <w:spacing w:line="240" w:lineRule="auto"/>
+        <w:rPr>
+          <w:rFonts w:ascii="Lucida Console" w:hAnsi="Lucida Console"/>
+        </w:rPr>
+      </w:pPr>
+      <w:r>
+        <w:tab/>
+      </w:r>
+      <w:r>
+        <w:rPr>
+          <w:rFonts w:ascii="Lucida Console" w:hAnsi="Lucida Console"/>
+        </w:rPr>
+        <w:t>L’élément se fait déplacer</w:t>
+      </w:r>
+    </w:p>
+    <w:p>
+      <w:pPr>
+        <w:pStyle w:val="paragraphe"/>
+        <w:spacing w:line="240" w:lineRule="auto"/>
+        <w:rPr>
+          <w:rFonts w:ascii="Lucida Console" w:hAnsi="Lucida Console"/>
+        </w:rPr>
+      </w:pPr>
+      <w:r>
+        <w:rPr>
+          <w:rFonts w:ascii="Lucida Console" w:hAnsi="Lucida Console"/>
+        </w:rPr>
+        <w:tab/>
+        <w:t>L’élément dit au menu qu’elle se fait déplacer</w:t>
+      </w:r>
+    </w:p>
+    <w:p>
+      <w:pPr>
+        <w:pStyle w:val="paragraphe"/>
+        <w:spacing w:line="240" w:lineRule="auto"/>
+        <w:rPr>
+          <w:rFonts w:ascii="Lucida Console" w:hAnsi="Lucida Console"/>
+        </w:rPr>
+      </w:pPr>
+      <w:r>
+        <w:rPr>
+          <w:rFonts w:ascii="Lucida Console" w:hAnsi="Lucida Console"/>
+        </w:rPr>
+        <w:tab/>
+        <w:t>Le menu sauvegarde la référence de l’élément</w:t>
+      </w:r>
+    </w:p>
+    <w:p>
+      <w:pPr>
+        <w:pStyle w:val="paragraphe"/>
+        <w:spacing w:line="240" w:lineRule="auto"/>
+        <w:rPr>
+          <w:rFonts w:ascii="Lucida Console" w:hAnsi="Lucida Console"/>
+        </w:rPr>
+      </w:pPr>
+      <w:r>
+        <w:rPr>
+          <w:rFonts w:ascii="Lucida Console" w:hAnsi="Lucida Console"/>
+        </w:rPr>
+        <w:tab/>
+        <w:t>Lorsqu’on passe son doigt sur le menu :</w:t>
+      </w:r>
+    </w:p>
+    <w:p>
+      <w:pPr>
+        <w:pStyle w:val="paragraphe"/>
+        <w:spacing w:line="240" w:lineRule="auto"/>
+        <w:rPr>
+          <w:rFonts w:ascii="Lucida Console" w:hAnsi="Lucida Console"/>
+        </w:rPr>
+      </w:pPr>
+      <w:r>
+        <w:rPr>
+          <w:rFonts w:ascii="Lucida Console" w:hAnsi="Lucida Console"/>
+        </w:rPr>
+        <w:tab/>
+      </w:r>
+      <w:r>
+        <w:rPr>
+          <w:rFonts w:ascii="Lucida Console" w:hAnsi="Lucida Console"/>
+        </w:rPr>
+        <w:tab/>
+        <w:t>Le menu regarde s’il a une référence sauvegardée</w:t>
+      </w:r>
+    </w:p>
+    <w:p>
+      <w:pPr>
+        <w:pStyle w:val="paragraphe"/>
+        <w:spacing w:line="240" w:lineRule="auto"/>
+        <w:rPr>
+          <w:rFonts w:ascii="Lucida Console" w:hAnsi="Lucida Console"/>
+        </w:rPr>
+      </w:pPr>
+      <w:r>
+        <w:rPr>
+          <w:rFonts w:ascii="Lucida Console" w:hAnsi="Lucida Console"/>
+        </w:rPr>
+        <w:tab/>
+      </w:r>
+      <w:r>
+        <w:rPr>
+          <w:rFonts w:ascii="Lucida Console" w:hAnsi="Lucida Console"/>
+        </w:rPr>
+        <w:tab/>
+        <w:t>Si oui :</w:t>
+      </w:r>
+    </w:p>
+    <w:p>
+      <w:pPr>
+        <w:pStyle w:val="paragraphe"/>
+        <w:spacing w:line="240" w:lineRule="auto"/>
+        <w:rPr>
+          <w:rFonts w:ascii="Lucida Console" w:hAnsi="Lucida Console"/>
+        </w:rPr>
+      </w:pPr>
+      <w:r>
+        <w:rPr>
+          <w:rFonts w:ascii="Lucida Console" w:hAnsi="Lucida Console"/>
+        </w:rPr>
+        <w:tab/>
+      </w:r>
+      <w:r>
+        <w:rPr>
+          <w:rFonts w:ascii="Lucida Console" w:hAnsi="Lucida Console"/>
+        </w:rPr>
+        <w:tab/>
+      </w:r>
+      <w:r>
+        <w:rPr>
+          <w:rFonts w:ascii="Lucida Console" w:hAnsi="Lucida Console"/>
+        </w:rPr>
+        <w:tab/>
+        <w:t>Le menu dit à l’élément</w:t>
+      </w:r>
+      <w:r>
+        <w:rPr>
+          <w:rFonts w:ascii="Lucida Console" w:hAnsi="Lucida Console"/>
+        </w:rPr>
         <w:t xml:space="preserve"> </w:t>
       </w:r>
       <w:r>
-        <w:t>évènements</w:t>
-      </w:r>
-      <w:r>
-        <w:t xml:space="preserve"> </w:t>
-      </w:r>
-      <w:r>
-        <w:t>de passer entre un plan et l’autre, rendant l’interaction entre les deux plans très compliquée.</w:t>
-      </w:r>
-    </w:p>
-    <w:p>
-      <w:pPr>
-        <w:pStyle w:val="paragraphe"/>
-      </w:pPr>
-      <w:r>
+        <w:rPr>
+          <w:rFonts w:ascii="Lucida Console" w:hAnsi="Lucida Console"/>
+        </w:rPr>
+        <w:t>de s’autodétruire</w:t>
+      </w:r>
+    </w:p>
+    <w:p>
+      <w:pPr>
+        <w:pStyle w:val="paragraphe"/>
+        <w:spacing w:line="240" w:lineRule="auto"/>
+        <w:rPr>
+          <w:rFonts w:ascii="Lucida Console" w:hAnsi="Lucida Console"/>
+        </w:rPr>
+      </w:pPr>
+      <w:r>
+        <w:rPr>
+          <w:rFonts w:ascii="Lucida Console" w:hAnsi="Lucida Console"/>
+        </w:rPr>
         <w:tab/>
       </w:r>
       <w:r>
-        <w:t>Dans notre première implémentation de menu, nous contournions le problème en ne passant pas par des évènements</w:t>
-      </w:r>
-      <w:r>
-        <w:t xml:space="preserve"> </w:t>
-      </w:r>
-      <w:r>
-        <w:t>entre le menu et les éléments de mouvement mais entre le doigt et les éléments puis entre</w:t>
-      </w:r>
-      <w:r>
-        <w:t xml:space="preserve"> </w:t>
-      </w:r>
-      <w:r>
-        <w:t>le doigt et le menu.</w:t>
-      </w:r>
-      <w:r>
-        <w:t xml:space="preserve"> </w:t>
-      </w:r>
-      <w:r>
-        <w:t>Par exemple, si l’on voulait glisser un élément du jeu au menu, nous faisions comme suit :</w:t>
+        <w:rPr>
+          <w:rFonts w:ascii="Lucida Console" w:hAnsi="Lucida Console"/>
+        </w:rPr>
+        <w:tab/>
+      </w:r>
+      <w:r>
+        <w:rPr>
+          <w:rFonts w:ascii="Lucida Console" w:hAnsi="Lucida Console"/>
+        </w:rPr>
+        <w:tab/>
+        <w:t>Le menu augmente le nombre d’éléments restant</w:t>
       </w:r>
     </w:p>
     <w:p>
@@ -5558,13 +6147,17 @@
         </w:rPr>
       </w:pPr>
       <w:r>
+        <w:rPr>
+          <w:rFonts w:ascii="Lucida Console" w:hAnsi="Lucida Console"/>
+        </w:rPr>
         <w:tab/>
       </w:r>
       <w:r>
         <w:rPr>
           <w:rFonts w:ascii="Lucida Console" w:hAnsi="Lucida Console"/>
         </w:rPr>
-        <w:t>L’élément se fait déplacer</w:t>
+        <w:tab/>
+        <w:t>Fin si</w:t>
       </w:r>
     </w:p>
     <w:p>
@@ -5580,268 +6173,34 @@
           <w:rFonts w:ascii="Lucida Console" w:hAnsi="Lucida Console"/>
         </w:rPr>
         <w:tab/>
-      </w:r>
-      <w:r>
-        <w:rPr>
-          <w:rFonts w:ascii="Lucida Console" w:hAnsi="Lucida Console"/>
-        </w:rPr>
-        <w:t>L’élément dit au menu qu’elle se fait déplacer</w:t>
-      </w:r>
-    </w:p>
-    <w:p>
-      <w:pPr>
-        <w:pStyle w:val="paragraphe"/>
-        <w:spacing w:line="240" w:lineRule="auto"/>
-        <w:rPr>
-          <w:rFonts w:ascii="Lucida Console" w:hAnsi="Lucida Console"/>
-        </w:rPr>
-      </w:pPr>
-      <w:r>
-        <w:rPr>
-          <w:rFonts w:ascii="Lucida Console" w:hAnsi="Lucida Console"/>
-        </w:rPr>
+        <w:t>Fin lorsque</w:t>
+      </w:r>
+    </w:p>
+    <w:p>
+      <w:pPr>
+        <w:pStyle w:val="paragraphe"/>
+      </w:pPr>
+    </w:p>
+    <w:p>
+      <w:pPr>
+        <w:pStyle w:val="paragraphe"/>
+      </w:pPr>
+      <w:r>
         <w:tab/>
-      </w:r>
-      <w:r>
-        <w:rPr>
-          <w:rFonts w:ascii="Lucida Console" w:hAnsi="Lucida Console"/>
-        </w:rPr>
-        <w:t>Le menu sauvegarde la référence de l’élément</w:t>
-      </w:r>
-    </w:p>
-    <w:p>
-      <w:pPr>
-        <w:pStyle w:val="paragraphe"/>
-        <w:spacing w:line="240" w:lineRule="auto"/>
-        <w:rPr>
-          <w:rFonts w:ascii="Lucida Console" w:hAnsi="Lucida Console"/>
-        </w:rPr>
-      </w:pPr>
-      <w:r>
-        <w:rPr>
-          <w:rFonts w:ascii="Lucida Console" w:hAnsi="Lucida Console"/>
-        </w:rPr>
+        <w:t>Le problème de cette implémentation était que n’importe quelle classe pouvait faire croire qu’un élément se faisait glisser et ceci pouvait résulter en des destructions d’éléments sans raisons apparentes.</w:t>
+      </w:r>
+    </w:p>
+    <w:p>
+      <w:pPr>
+        <w:pStyle w:val="paragraphe"/>
+      </w:pPr>
+    </w:p>
+    <w:p>
+      <w:pPr>
+        <w:pStyle w:val="paragraphe"/>
+      </w:pPr>
+      <w:r>
         <w:tab/>
-      </w:r>
-      <w:r>
-        <w:rPr>
-          <w:rFonts w:ascii="Lucida Console" w:hAnsi="Lucida Console"/>
-        </w:rPr>
-        <w:t>Lorsqu’on passe son doigt sur le menu :</w:t>
-      </w:r>
-    </w:p>
-    <w:p>
-      <w:pPr>
-        <w:pStyle w:val="paragraphe"/>
-        <w:spacing w:line="240" w:lineRule="auto"/>
-        <w:rPr>
-          <w:rFonts w:ascii="Lucida Console" w:hAnsi="Lucida Console"/>
-        </w:rPr>
-      </w:pPr>
-      <w:r>
-        <w:rPr>
-          <w:rFonts w:ascii="Lucida Console" w:hAnsi="Lucida Console"/>
-        </w:rPr>
-        <w:tab/>
-      </w:r>
-      <w:r>
-        <w:rPr>
-          <w:rFonts w:ascii="Lucida Console" w:hAnsi="Lucida Console"/>
-        </w:rPr>
-        <w:tab/>
-      </w:r>
-      <w:r>
-        <w:rPr>
-          <w:rFonts w:ascii="Lucida Console" w:hAnsi="Lucida Console"/>
-        </w:rPr>
-        <w:t>Le menu regarde s’il a une référence sauvegardée</w:t>
-      </w:r>
-    </w:p>
-    <w:p>
-      <w:pPr>
-        <w:pStyle w:val="paragraphe"/>
-        <w:spacing w:line="240" w:lineRule="auto"/>
-        <w:rPr>
-          <w:rFonts w:ascii="Lucida Console" w:hAnsi="Lucida Console"/>
-        </w:rPr>
-      </w:pPr>
-      <w:r>
-        <w:rPr>
-          <w:rFonts w:ascii="Lucida Console" w:hAnsi="Lucida Console"/>
-        </w:rPr>
-        <w:tab/>
-      </w:r>
-      <w:r>
-        <w:rPr>
-          <w:rFonts w:ascii="Lucida Console" w:hAnsi="Lucida Console"/>
-        </w:rPr>
-        <w:tab/>
-      </w:r>
-      <w:r>
-        <w:rPr>
-          <w:rFonts w:ascii="Lucida Console" w:hAnsi="Lucida Console"/>
-        </w:rPr>
-        <w:t>Si oui :</w:t>
-      </w:r>
-    </w:p>
-    <w:p>
-      <w:pPr>
-        <w:pStyle w:val="paragraphe"/>
-        <w:spacing w:line="240" w:lineRule="auto"/>
-        <w:rPr>
-          <w:rFonts w:ascii="Lucida Console" w:hAnsi="Lucida Console"/>
-        </w:rPr>
-      </w:pPr>
-      <w:r>
-        <w:rPr>
-          <w:rFonts w:ascii="Lucida Console" w:hAnsi="Lucida Console"/>
-        </w:rPr>
-        <w:tab/>
-      </w:r>
-      <w:r>
-        <w:rPr>
-          <w:rFonts w:ascii="Lucida Console" w:hAnsi="Lucida Console"/>
-        </w:rPr>
-        <w:tab/>
-      </w:r>
-      <w:r>
-        <w:rPr>
-          <w:rFonts w:ascii="Lucida Console" w:hAnsi="Lucida Console"/>
-        </w:rPr>
-        <w:tab/>
-      </w:r>
-      <w:r>
-        <w:rPr>
-          <w:rFonts w:ascii="Lucida Console" w:hAnsi="Lucida Console"/>
-        </w:rPr>
-        <w:t>Le menu dit à l’élément</w:t>
-      </w:r>
-      <w:r>
-        <w:rPr>
-          <w:rFonts w:ascii="Lucida Console" w:hAnsi="Lucida Console"/>
-        </w:rPr>
-        <w:t xml:space="preserve"> </w:t>
-      </w:r>
-      <w:r>
-        <w:rPr>
-          <w:rFonts w:ascii="Lucida Console" w:hAnsi="Lucida Console"/>
-        </w:rPr>
-        <w:t>de s’autodétruire</w:t>
-      </w:r>
-    </w:p>
-    <w:p>
-      <w:pPr>
-        <w:pStyle w:val="paragraphe"/>
-        <w:spacing w:line="240" w:lineRule="auto"/>
-        <w:rPr>
-          <w:rFonts w:ascii="Lucida Console" w:hAnsi="Lucida Console"/>
-        </w:rPr>
-      </w:pPr>
-      <w:r>
-        <w:rPr>
-          <w:rFonts w:ascii="Lucida Console" w:hAnsi="Lucida Console"/>
-        </w:rPr>
-        <w:tab/>
-      </w:r>
-      <w:r>
-        <w:rPr>
-          <w:rFonts w:ascii="Lucida Console" w:hAnsi="Lucida Console"/>
-        </w:rPr>
-        <w:tab/>
-      </w:r>
-      <w:r>
-        <w:rPr>
-          <w:rFonts w:ascii="Lucida Console" w:hAnsi="Lucida Console"/>
-        </w:rPr>
-        <w:tab/>
-      </w:r>
-      <w:r>
-        <w:rPr>
-          <w:rFonts w:ascii="Lucida Console" w:hAnsi="Lucida Console"/>
-        </w:rPr>
-        <w:t>Le menu augmente le nombre d’éléments restant</w:t>
-      </w:r>
-    </w:p>
-    <w:p>
-      <w:pPr>
-        <w:pStyle w:val="paragraphe"/>
-        <w:spacing w:line="240" w:lineRule="auto"/>
-        <w:rPr>
-          <w:rFonts w:ascii="Lucida Console" w:hAnsi="Lucida Console"/>
-        </w:rPr>
-      </w:pPr>
-      <w:r>
-        <w:rPr>
-          <w:rFonts w:ascii="Lucida Console" w:hAnsi="Lucida Console"/>
-        </w:rPr>
-        <w:tab/>
-      </w:r>
-      <w:r>
-        <w:rPr>
-          <w:rFonts w:ascii="Lucida Console" w:hAnsi="Lucida Console"/>
-        </w:rPr>
-        <w:tab/>
-      </w:r>
-      <w:r>
-        <w:rPr>
-          <w:rFonts w:ascii="Lucida Console" w:hAnsi="Lucida Console"/>
-        </w:rPr>
-        <w:t>Fin si</w:t>
-      </w:r>
-    </w:p>
-    <w:p>
-      <w:pPr>
-        <w:pStyle w:val="paragraphe"/>
-        <w:spacing w:line="240" w:lineRule="auto"/>
-        <w:rPr>
-          <w:rFonts w:ascii="Lucida Console" w:hAnsi="Lucida Console"/>
-        </w:rPr>
-      </w:pPr>
-      <w:r>
-        <w:rPr>
-          <w:rFonts w:ascii="Lucida Console" w:hAnsi="Lucida Console"/>
-        </w:rPr>
-        <w:tab/>
-      </w:r>
-      <w:r>
-        <w:rPr>
-          <w:rFonts w:ascii="Lucida Console" w:hAnsi="Lucida Console"/>
-        </w:rPr>
-        <w:t>Fin lorsque</w:t>
-      </w:r>
-    </w:p>
-    <w:p>
-      <w:pPr>
-        <w:pStyle w:val="paragraphe"/>
-      </w:pPr>
-    </w:p>
-    <w:p>
-      <w:pPr>
-        <w:pStyle w:val="paragraphe"/>
-      </w:pPr>
-      <w:r>
-        <w:tab/>
-      </w:r>
-      <w:r>
-        <w:t>Le problème de cette implémentation était que n’importe quelle classe pouvait faire croire qu’un élément se faisait glisser et ceci pouvait résulter en des destructions d’éléments</w:t>
-      </w:r>
-      <w:r>
-        <w:t xml:space="preserve"> sans raisons apparentes.</w:t>
-      </w:r>
-    </w:p>
-    <w:p>
-      <w:pPr>
-        <w:pStyle w:val="paragraphe"/>
-      </w:pPr>
-    </w:p>
-    <w:p>
-      <w:pPr>
-        <w:pStyle w:val="paragraphe"/>
-      </w:pPr>
-      <w:r>
-        <w:tab/>
-      </w:r>
-      <w:r>
         <w:t>Nous avons alors pris une toute autre approche. À présent, le menu en lui-même est purement visuel car ce sont les boutons qui gèrent le menu à présent. Chaque bouton du menu a un fonctionnement décrit dans le script MenuButton. Chaque MenuButton est associé à un élément de mouvement, que ce soit une des flèches ou le saut. Ces MenuButton sont équipés de Collider2D, élément permettant de détecter les collisions avec d’autres objets. Par exemple, si l’on veut glisser un élément du jeu au menu, nous faisons comme suit :</w:t>
       </w:r>
     </w:p>
@@ -5964,6 +6323,9 @@
       <w:pPr>
         <w:pStyle w:val="paragraphe"/>
       </w:pPr>
+      <w:r>
+        <w:tab/>
+      </w:r>
       <w:r>
         <w:t>Pour ce qui est de faire glisser un élément du menu de jeu à la carte, nous bravons la difficulté d’une autre manière. Pour chaque élément, il existe un élément UI déplaçable. Cet élément est placé sur chaque MenuButton s’il reste au moins 1 élément à poser. Ainsi, le joueur doit juste déplacer cet élément UI là où il veut placer son élément, et l’élément UI sera remplacé par un élément de jeu.</w:t>
       </w:r>
@@ -6073,7 +6435,7 @@
                     </pic:cNvPicPr>
                   </pic:nvPicPr>
                   <pic:blipFill>
-                    <a:blip r:embed="rId30"/>
+                    <a:blip r:embed="rId31"/>
                     <a:srcRect/>
                     <a:stretch>
                       <a:fillRect/>
@@ -6836,7 +7198,7 @@
                     </pic:cNvPicPr>
                   </pic:nvPicPr>
                   <pic:blipFill>
-                    <a:blip r:embed="rId31"/>
+                    <a:blip r:embed="rId32"/>
                     <a:srcRect/>
                     <a:stretch>
                       <a:fillRect/>
@@ -6913,7 +7275,7 @@
                     </pic:cNvPicPr>
                   </pic:nvPicPr>
                   <pic:blipFill>
-                    <a:blip r:embed="rId32"/>
+                    <a:blip r:embed="rId33"/>
                     <a:srcRect/>
                     <a:stretch>
                       <a:fillRect/>
@@ -6980,7 +7342,7 @@
                     </pic:cNvPicPr>
                   </pic:nvPicPr>
                   <pic:blipFill>
-                    <a:blip r:embed="rId33"/>
+                    <a:blip r:embed="rId34"/>
                     <a:srcRect/>
                     <a:stretch>
                       <a:fillRect/>
@@ -7047,7 +7409,7 @@
                     </pic:cNvPicPr>
                   </pic:nvPicPr>
                   <pic:blipFill>
-                    <a:blip r:embed="rId34"/>
+                    <a:blip r:embed="rId35"/>
                     <a:srcRect/>
                     <a:stretch>
                       <a:fillRect/>
@@ -7110,7 +7472,7 @@
                     </pic:cNvPicPr>
                   </pic:nvPicPr>
                   <pic:blipFill>
-                    <a:blip r:embed="rId35"/>
+                    <a:blip r:embed="rId36"/>
                     <a:srcRect/>
                     <a:stretch>
                       <a:fillRect/>
@@ -7273,7 +7635,7 @@
                     </pic:cNvPicPr>
                   </pic:nvPicPr>
                   <pic:blipFill>
-                    <a:blip r:embed="rId36"/>
+                    <a:blip r:embed="rId37"/>
                     <a:srcRect/>
                     <a:stretch>
                       <a:fillRect/>
@@ -7378,7 +7740,7 @@
                     </pic:cNvPicPr>
                   </pic:nvPicPr>
                   <pic:blipFill>
-                    <a:blip r:embed="rId37"/>
+                    <a:blip r:embed="rId38"/>
                     <a:srcRect r="72500"/>
                     <a:stretch>
                       <a:fillRect/>
@@ -7448,7 +7810,7 @@
                     </pic:cNvPicPr>
                   </pic:nvPicPr>
                   <pic:blipFill>
-                    <a:blip r:embed="rId37"/>
+                    <a:blip r:embed="rId38"/>
                     <a:srcRect l="47500" r="22000"/>
                     <a:stretch>
                       <a:fillRect/>
@@ -7518,7 +7880,7 @@
                     </pic:cNvPicPr>
                   </pic:nvPicPr>
                   <pic:blipFill>
-                    <a:blip r:embed="rId37"/>
+                    <a:blip r:embed="rId38"/>
                     <a:srcRect l="77000"/>
                     <a:stretch>
                       <a:fillRect/>
@@ -7589,7 +7951,7 @@
                     </pic:cNvPicPr>
                   </pic:nvPicPr>
                   <pic:blipFill>
-                    <a:blip r:embed="rId37"/>
+                    <a:blip r:embed="rId38"/>
                     <a:srcRect l="26500" r="52000"/>
                     <a:stretch>
                       <a:fillRect/>
@@ -7678,13 +8040,7 @@
       </w:pPr>
       <w:r>
         <w:tab/>
-        <w:t xml:space="preserve">Les "Action Elements" sont des éléments que le joueur peut actionner ou ramasser quand il passe dessus. C'est </w:t>
-      </w:r>
-      <w:r>
-        <w:t>notamment</w:t>
-      </w:r>
-      <w:r>
-        <w:t xml:space="preserve"> le cas des objectifs que le joueur doit collecter pour terminer le niveau.</w:t>
+        <w:t>Les "Action Elements" sont des éléments que le joueur peut actionner ou ramasser quand il passe dessus. C'est notamment le cas des objectifs que le joueur doit collecter pour terminer le niveau.</w:t>
       </w:r>
     </w:p>
     <w:p>
@@ -7747,7 +8103,7 @@
                     </pic:cNvPicPr>
                   </pic:nvPicPr>
                   <pic:blipFill>
-                    <a:blip r:embed="rId38"/>
+                    <a:blip r:embed="rId39"/>
                     <a:srcRect/>
                     <a:stretch>
                       <a:fillRect/>
@@ -7836,7 +8192,7 @@
                     </pic:cNvPicPr>
                   </pic:nvPicPr>
                   <pic:blipFill>
-                    <a:blip r:embed="rId39"/>
+                    <a:blip r:embed="rId40"/>
                     <a:srcRect l="72857" r="16000" b="54000"/>
                     <a:stretch>
                       <a:fillRect/>
@@ -7902,7 +8258,7 @@
                     </pic:cNvPicPr>
                   </pic:nvPicPr>
                   <pic:blipFill>
-                    <a:blip r:embed="rId40"/>
+                    <a:blip r:embed="rId41"/>
                     <a:srcRect/>
                     <a:stretch>
                       <a:fillRect/>
@@ -8060,7 +8416,7 @@
                     </pic:cNvPicPr>
                   </pic:nvPicPr>
                   <pic:blipFill>
-                    <a:blip r:embed="rId41"/>
+                    <a:blip r:embed="rId42"/>
                     <a:srcRect/>
                     <a:stretch>
                       <a:fillRect/>
@@ -8152,7 +8508,7 @@
                     </pic:cNvPicPr>
                   </pic:nvPicPr>
                   <pic:blipFill>
-                    <a:blip r:embed="rId42"/>
+                    <a:blip r:embed="rId43"/>
                     <a:srcRect/>
                     <a:stretch>
                       <a:fillRect/>
@@ -8218,7 +8574,7 @@
                     </pic:cNvPicPr>
                   </pic:nvPicPr>
                   <pic:blipFill>
-                    <a:blip r:embed="rId43"/>
+                    <a:blip r:embed="rId44"/>
                     <a:srcRect r="88667"/>
                     <a:stretch>
                       <a:fillRect/>
@@ -8292,7 +8648,7 @@
                     </pic:cNvPicPr>
                   </pic:nvPicPr>
                   <pic:blipFill>
-                    <a:blip r:embed="rId44"/>
+                    <a:blip r:embed="rId45"/>
                     <a:srcRect r="80400"/>
                     <a:stretch>
                       <a:fillRect/>
@@ -8448,8 +8804,6 @@
       </w:pPr>
       <w:r>
         <w:tab/>
-      </w:r>
-      <w:r>
         <w:t>Nous avons choisi d'ajouter des sons a notre jeu car nous considérons que c'est un élément important pour apprécier et s'immerger dans un jeu.</w:t>
       </w:r>
     </w:p>
@@ -8459,8 +8813,6 @@
       </w:pPr>
       <w:r>
         <w:tab/>
-      </w:r>
-      <w:r>
         <w:t>Pour que les sons dans une application ne soit pas désagréable, il faut que la musique se poursuive même si l'affichage change, c'est pour cette raison que la gestion de ces sons a été déléguée a un GameObject particulier qui n'est pas détruit lors du chargement d'une nouvelle scène, contrairement aux GameObjects "normaux". Ainsi, il n'y pas d'interruption dans la musique.</w:t>
       </w:r>
     </w:p>
@@ -8470,8 +8822,6 @@
       </w:pPr>
       <w:r>
         <w:tab/>
-      </w:r>
-      <w:r>
         <w:t>Ce comportement particulier est autorisé par Unity mais il faut enregistrer le GameObject comme un objet a ne pas détruire en cas de changement de scène. Ce GameObject, appelé SoundController, est donc charger dans la toute première scène de l'application et ne sera jamais détruit.</w:t>
       </w:r>
     </w:p>
@@ -8526,7 +8876,7 @@
                     </pic:cNvPicPr>
                   </pic:nvPicPr>
                   <pic:blipFill>
-                    <a:blip r:embed="rId45"/>
+                    <a:blip r:embed="rId46"/>
                     <a:srcRect/>
                     <a:stretch>
                       <a:fillRect/>
@@ -8629,8 +8979,6 @@
       </w:pPr>
       <w:r>
         <w:tab/>
-      </w:r>
-      <w:r>
         <w:t>Le GameObject SoundController est géré par un classe nommé SoundControl. Elle connait un AudioSource qui joue les sons et un AudioClip qui représente le son joué (le fichier audio d'une certaine façon). Le rôle de cet classe est donc de recevoir les requêtes lié au son et d'effectuer les actions demandées, comme par exemple changer la musique jouée par l'AudioSource.</w:t>
       </w:r>
     </w:p>
@@ -8640,8 +8988,6 @@
       </w:pPr>
       <w:r>
         <w:tab/>
-      </w:r>
-      <w:r>
         <w:t>Sur la figure ci-dessus nous avons représenté des boutons qui agissent sur le son pour donner un exemple précis d'appel au SoundControl. La classe BoutonSound connait le SoundController de la scene et peut donc interagir avec lui. Quand on clic sur le bouton, la méthode OnMouseDown() est appelé. Cette méthode va simplement appelé Play(), Pause() ou ToggleMute() de la classe SoundControl suivant le type du bouton. Cette classe se chargera ensuite d'agir en conséquence sur le son.</w:t>
       </w:r>
     </w:p>
@@ -8661,28 +9007,50 @@
       </w:pPr>
       <w:r>
         <w:lastRenderedPageBreak/>
-        <w:t>Le système de sauvegarde</w:t>
-      </w:r>
-    </w:p>
-    <w:p>
-      <w:pPr>
-        <w:pStyle w:val="paragraphe"/>
-      </w:pPr>
-      <w:r>
-        <w:t>Le système de sauvegarde peut être séparé en deux parties distinctes: la sauvegarde de la progression de l'utilisateur et la sauvegarde d'un niveau du jeu.</w:t>
-      </w:r>
-    </w:p>
-    <w:p>
-      <w:pPr>
-        <w:pStyle w:val="paragraphe"/>
-      </w:pPr>
-    </w:p>
-    <w:p>
-      <w:pPr>
-        <w:pStyle w:val="paragraphe"/>
+        <w:t>La gestion de l'internationalisation</w:t>
+      </w:r>
+    </w:p>
+    <w:p>
+      <w:pPr>
+        <w:spacing w:line="360" w:lineRule="auto"/>
+        <w:jc w:val="both"/>
+        <w:rPr>
+          <w:sz w:val="22"/>
+          <w:szCs w:val="22"/>
+        </w:rPr>
+      </w:pPr>
+      <w:r>
+        <w:rPr>
+          <w:sz w:val="22"/>
+          <w:szCs w:val="22"/>
+        </w:rPr>
+        <w:tab/>
+      </w:r>
+      <w:r>
+        <w:rPr>
+          <w:sz w:val="22"/>
+          <w:szCs w:val="22"/>
+        </w:rPr>
+        <w:t>Notre application est traduite automatiquement suivant la langue de l'appareil sur lequel elle est lancé. Nous avons fait en sorte que les appareilsfrançais ait une application en français et que les autres appareils aient une application en anglais. Ces traductions sont basé sur des fichiers JSON qui font correspondre une traduction à une clé qui est identique sur chaque fichier. De cette façon le fichier anglais (string_en.json) fait correspondre à la clé "textPlay" la valeur "Play" alors que le fichier français (string_fr.json) fait correspondre à la même clé "textPlay" la valeur "Jouer". Ainsi il est très simple de rajouter une langue, il suffit de créer un fichier Json pour cette langue et l'application pourra être traduite(par exemple string_es.json pour une traduction espagnol).</w:t>
+      </w:r>
+    </w:p>
+    <w:p>
+      <w:pPr>
+        <w:spacing w:line="360" w:lineRule="auto"/>
+        <w:rPr>
+          <w:sz w:val="22"/>
+          <w:szCs w:val="22"/>
+        </w:rPr>
+      </w:pPr>
+    </w:p>
+    <w:p>
+      <w:pPr>
+        <w:spacing w:line="360" w:lineRule="auto"/>
         <w:rPr>
           <w:b/>
           <w:i/>
+          <w:sz w:val="28"/>
+          <w:szCs w:val="22"/>
           <w:u w:val="single"/>
         </w:rPr>
       </w:pPr>
@@ -8690,6 +9058,385 @@
         <w:rPr>
           <w:b/>
           <w:i/>
+          <w:sz w:val="28"/>
+          <w:szCs w:val="22"/>
+          <w:u w:val="single"/>
+        </w:rPr>
+        <w:t>Mécanisme de traduction</w:t>
+      </w:r>
+    </w:p>
+    <w:p>
+      <w:pPr>
+        <w:spacing w:line="360" w:lineRule="auto"/>
+        <w:rPr>
+          <w:b/>
+          <w:i/>
+          <w:sz w:val="22"/>
+          <w:szCs w:val="22"/>
+          <w:u w:val="single"/>
+        </w:rPr>
+      </w:pPr>
+    </w:p>
+    <w:p>
+      <w:pPr>
+        <w:spacing w:line="360" w:lineRule="auto"/>
+        <w:rPr>
+          <w:sz w:val="22"/>
+          <w:szCs w:val="22"/>
+        </w:rPr>
+      </w:pPr>
+      <w:r>
+        <w:rPr>
+          <w:sz w:val="22"/>
+          <w:szCs w:val="22"/>
+        </w:rPr>
+        <w:t>Quatre classes sont impliqué dans la traduction des textes de notre application.</w:t>
+      </w:r>
+    </w:p>
+    <w:p>
+      <w:pPr>
+        <w:spacing w:line="360" w:lineRule="auto"/>
+        <w:rPr>
+          <w:sz w:val="22"/>
+          <w:szCs w:val="22"/>
+        </w:rPr>
+      </w:pPr>
+      <w:r>
+        <w:rPr>
+          <w:noProof/>
+          <w:sz w:val="22"/>
+          <w:szCs w:val="22"/>
+        </w:rPr>
+        <w:drawing>
+          <wp:anchor distT="0" distB="0" distL="114300" distR="114300" simplePos="0" relativeHeight="251788288" behindDoc="0" locked="0" layoutInCell="1" allowOverlap="1">
+            <wp:simplePos x="0" y="0"/>
+            <wp:positionH relativeFrom="margin">
+              <wp:align>center</wp:align>
+            </wp:positionH>
+            <wp:positionV relativeFrom="paragraph">
+              <wp:posOffset>342900</wp:posOffset>
+            </wp:positionV>
+            <wp:extent cx="5775960" cy="2160905"/>
+            <wp:effectExtent l="19050" t="0" r="0" b="0"/>
+            <wp:wrapThrough wrapText="bothSides">
+              <wp:wrapPolygon edited="0">
+                <wp:start x="214" y="0"/>
+                <wp:lineTo x="356" y="9140"/>
+                <wp:lineTo x="427" y="9140"/>
+                <wp:lineTo x="3918" y="12187"/>
+                <wp:lineTo x="3989" y="15234"/>
+                <wp:lineTo x="-71" y="16186"/>
+                <wp:lineTo x="-71" y="20565"/>
+                <wp:lineTo x="71" y="21327"/>
+                <wp:lineTo x="8691" y="21327"/>
+                <wp:lineTo x="16385" y="21327"/>
+                <wp:lineTo x="19306" y="20565"/>
+                <wp:lineTo x="19377" y="17328"/>
+                <wp:lineTo x="18879" y="16757"/>
+                <wp:lineTo x="16955" y="15234"/>
+                <wp:lineTo x="16955" y="9140"/>
+                <wp:lineTo x="20018" y="9140"/>
+                <wp:lineTo x="21586" y="8188"/>
+                <wp:lineTo x="21586" y="762"/>
+                <wp:lineTo x="8193" y="0"/>
+                <wp:lineTo x="214" y="0"/>
+              </wp:wrapPolygon>
+            </wp:wrapThrough>
+            <wp:docPr id="30" name="Image 1" descr="C:\Users\Cedric\Desktop\Sans titre-1.png"/>
+            <wp:cNvGraphicFramePr>
+              <a:graphicFrameLocks xmlns:a="http://schemas.openxmlformats.org/drawingml/2006/main" noChangeAspect="1"/>
+            </wp:cNvGraphicFramePr>
+            <a:graphic xmlns:a="http://schemas.openxmlformats.org/drawingml/2006/main">
+              <a:graphicData uri="http://schemas.openxmlformats.org/drawingml/2006/picture">
+                <pic:pic xmlns:pic="http://schemas.openxmlformats.org/drawingml/2006/picture">
+                  <pic:nvPicPr>
+                    <pic:cNvPr id="0" name="Picture 1" descr="C:\Users\Cedric\Desktop\Sans titre-1.png"/>
+                    <pic:cNvPicPr>
+                      <a:picLocks noChangeAspect="1" noChangeArrowheads="1"/>
+                    </pic:cNvPicPr>
+                  </pic:nvPicPr>
+                  <pic:blipFill>
+                    <a:blip r:embed="rId47"/>
+                    <a:srcRect/>
+                    <a:stretch>
+                      <a:fillRect/>
+                    </a:stretch>
+                  </pic:blipFill>
+                  <pic:spPr bwMode="auto">
+                    <a:xfrm>
+                      <a:off x="0" y="0"/>
+                      <a:ext cx="5775960" cy="2160905"/>
+                    </a:xfrm>
+                    <a:prstGeom prst="rect">
+                      <a:avLst/>
+                    </a:prstGeom>
+                    <a:noFill/>
+                    <a:ln w="9525">
+                      <a:noFill/>
+                      <a:miter lim="800000"/>
+                      <a:headEnd/>
+                      <a:tailEnd/>
+                    </a:ln>
+                  </pic:spPr>
+                </pic:pic>
+              </a:graphicData>
+            </a:graphic>
+          </wp:anchor>
+        </w:drawing>
+      </w:r>
+    </w:p>
+    <w:p>
+      <w:pPr>
+        <w:spacing w:line="360" w:lineRule="auto"/>
+        <w:rPr>
+          <w:sz w:val="22"/>
+          <w:szCs w:val="22"/>
+        </w:rPr>
+      </w:pPr>
+    </w:p>
+    <w:p>
+      <w:pPr>
+        <w:spacing w:line="360" w:lineRule="auto"/>
+        <w:rPr>
+          <w:sz w:val="22"/>
+          <w:szCs w:val="22"/>
+        </w:rPr>
+      </w:pPr>
+    </w:p>
+    <w:p>
+      <w:pPr>
+        <w:spacing w:line="360" w:lineRule="auto"/>
+        <w:rPr>
+          <w:sz w:val="22"/>
+          <w:szCs w:val="22"/>
+        </w:rPr>
+      </w:pPr>
+    </w:p>
+    <w:p>
+      <w:pPr>
+        <w:spacing w:line="360" w:lineRule="auto"/>
+        <w:rPr>
+          <w:sz w:val="22"/>
+          <w:szCs w:val="22"/>
+        </w:rPr>
+      </w:pPr>
+    </w:p>
+    <w:p>
+      <w:pPr>
+        <w:spacing w:line="360" w:lineRule="auto"/>
+        <w:rPr>
+          <w:sz w:val="22"/>
+          <w:szCs w:val="22"/>
+        </w:rPr>
+      </w:pPr>
+    </w:p>
+    <w:p>
+      <w:pPr>
+        <w:spacing w:line="360" w:lineRule="auto"/>
+        <w:rPr>
+          <w:sz w:val="22"/>
+          <w:szCs w:val="22"/>
+        </w:rPr>
+      </w:pPr>
+    </w:p>
+    <w:p>
+      <w:pPr>
+        <w:spacing w:line="360" w:lineRule="auto"/>
+        <w:rPr>
+          <w:sz w:val="22"/>
+          <w:szCs w:val="22"/>
+        </w:rPr>
+      </w:pPr>
+    </w:p>
+    <w:p>
+      <w:pPr>
+        <w:spacing w:line="360" w:lineRule="auto"/>
+        <w:rPr>
+          <w:sz w:val="22"/>
+          <w:szCs w:val="22"/>
+        </w:rPr>
+      </w:pPr>
+      <w:r>
+        <w:rPr>
+          <w:b/>
+          <w:i/>
+          <w:noProof/>
+          <w:sz w:val="28"/>
+          <w:szCs w:val="22"/>
+          <w:u w:val="single"/>
+        </w:rPr>
+        <w:pict>
+          <v:shape id="_x0000_s1138" type="#_x0000_t202" style="position:absolute;margin-left:-56.75pt;margin-top:5.1pt;width:595.5pt;height:25.5pt;z-index:251789312" filled="f" stroked="f">
+            <v:textbox>
+              <w:txbxContent>
+                <w:p>
+                  <w:pPr>
+                    <w:jc w:val="center"/>
+                    <w:rPr>
+                      <w:rFonts w:asciiTheme="minorHAnsi" w:hAnsiTheme="minorHAnsi"/>
+                      <w:sz w:val="22"/>
+                    </w:rPr>
+                  </w:pPr>
+                  <w:r>
+                    <w:rPr>
+                      <w:rFonts w:asciiTheme="minorHAnsi" w:hAnsiTheme="minorHAnsi"/>
+                      <w:sz w:val="22"/>
+                    </w:rPr>
+                    <w:t>Fig. n° : Classes impliquées dans le mécanisme de traduction</w:t>
+                  </w:r>
+                </w:p>
+                <w:p/>
+              </w:txbxContent>
+            </v:textbox>
+          </v:shape>
+        </w:pict>
+      </w:r>
+    </w:p>
+    <w:p>
+      <w:pPr>
+        <w:spacing w:line="360" w:lineRule="auto"/>
+        <w:rPr>
+          <w:sz w:val="22"/>
+          <w:szCs w:val="22"/>
+        </w:rPr>
+      </w:pPr>
+    </w:p>
+    <w:p>
+      <w:pPr>
+        <w:spacing w:line="360" w:lineRule="auto"/>
+        <w:rPr>
+          <w:sz w:val="22"/>
+          <w:szCs w:val="22"/>
+        </w:rPr>
+      </w:pPr>
+    </w:p>
+    <w:p>
+      <w:pPr>
+        <w:spacing w:line="360" w:lineRule="auto"/>
+        <w:jc w:val="both"/>
+        <w:rPr>
+          <w:sz w:val="22"/>
+          <w:szCs w:val="22"/>
+        </w:rPr>
+      </w:pPr>
+      <w:r>
+        <w:rPr>
+          <w:sz w:val="22"/>
+          <w:szCs w:val="22"/>
+        </w:rPr>
+        <w:tab/>
+        <w:t xml:space="preserve">En réalité, l'entité SimpleJson n'est pas une classe mais le nom d'un fichier mis a notre disposition par la communauté Unity qui contient plusieurs classes permettant de lire un fichier JSON et d'en extraire des couples clé - valeur.Pour facilité l'explication du mécanisme de traduction nous le considérerons comme une seule classe.Les classes GlobalMultiling et GlobalMultilingComponent sont les classe qui s'occupe directement de traduire les textes dans l'application. GlobalMultiling est capable de traduire la totalité des textes d'une scène ou de traduire uniquement un texte donné. GlobalMultilingComponent ne fait qu'utiliser la classe GlobalMultiling mais elle a la particularité de pouvoir être associé a un GameObject dans une scène. Enfin la classe JsonReader fait le lien entre ces deux classes et la classe </w:t>
+      </w:r>
+      <w:r>
+        <w:rPr>
+          <w:sz w:val="22"/>
+          <w:szCs w:val="22"/>
+        </w:rPr>
+        <w:lastRenderedPageBreak/>
+        <w:t>SimpleJson. Il suffit de lui donner une clé et elle s'occupe de demander la lecture d'un fichier JSON pour obtenir la valeur associée.</w:t>
+      </w:r>
+    </w:p>
+    <w:p>
+      <w:pPr>
+        <w:spacing w:line="360" w:lineRule="auto"/>
+        <w:jc w:val="both"/>
+        <w:rPr>
+          <w:sz w:val="22"/>
+          <w:szCs w:val="22"/>
+        </w:rPr>
+      </w:pPr>
+      <w:r>
+        <w:rPr>
+          <w:sz w:val="22"/>
+          <w:szCs w:val="22"/>
+        </w:rPr>
+        <w:tab/>
+        <w:t>Le fait que la classe GlobalMultilingComponent puisse être associé a un GameObject lui permet de détecter le chargement d'un nouvelle scène. Quand elle détecte qu'une scène est chargé elle recherche dans cette nouvelle scène tout les textes et demande leur traduction au JsonReader. Ainsi la totalité des scènes de l'applications sont traduite à l'utilisateur.</w:t>
+      </w:r>
+    </w:p>
+    <w:p>
+      <w:pPr>
+        <w:spacing w:line="360" w:lineRule="auto"/>
+        <w:jc w:val="both"/>
+        <w:rPr>
+          <w:sz w:val="22"/>
+          <w:szCs w:val="22"/>
+        </w:rPr>
+      </w:pPr>
+      <w:r>
+        <w:rPr>
+          <w:sz w:val="22"/>
+          <w:szCs w:val="22"/>
+        </w:rPr>
+        <w:tab/>
+        <w:t>Pour les éléments qui ne font pas partie directement des scènes (messages affiché a l'utilisateur...) et qui apparaissent uniquement quand l'utilisateur fait certaines actions, on demande la traduction du texte à afficher directement à la classe GlobalMultiling.</w:t>
+      </w:r>
+    </w:p>
+    <w:p>
+      <w:pPr>
+        <w:spacing w:line="360" w:lineRule="auto"/>
+        <w:rPr>
+          <w:sz w:val="22"/>
+          <w:szCs w:val="22"/>
+        </w:rPr>
+      </w:pPr>
+    </w:p>
+    <w:p>
+      <w:pPr>
+        <w:spacing w:line="360" w:lineRule="auto"/>
+        <w:rPr>
+          <w:sz w:val="22"/>
+          <w:szCs w:val="22"/>
+        </w:rPr>
+      </w:pPr>
+    </w:p>
+    <w:p>
+      <w:pPr>
+        <w:spacing w:line="360" w:lineRule="auto"/>
+        <w:rPr>
+          <w:sz w:val="22"/>
+        </w:rPr>
+      </w:pPr>
+    </w:p>
+    <w:p>
+      <w:pPr>
+        <w:pStyle w:val="T2"/>
+      </w:pPr>
+      <w:r>
+        <w:t>Le système de sauvegarde</w:t>
+      </w:r>
+    </w:p>
+    <w:p>
+      <w:pPr>
+        <w:pStyle w:val="paragraphe"/>
+      </w:pPr>
+      <w:r>
+        <w:tab/>
+      </w:r>
+      <w:r>
+        <w:t>Le système de sauvegarde peut être séparé en deux parties distinctes: la sauvegarde de la progression de l'utilisateur et la sauvegarde d'un niveau du jeu.</w:t>
+      </w:r>
+    </w:p>
+    <w:p>
+      <w:pPr>
+        <w:pStyle w:val="paragraphe"/>
+      </w:pPr>
+    </w:p>
+    <w:p>
+      <w:pPr>
+        <w:pStyle w:val="paragraphe"/>
+        <w:rPr>
+          <w:b/>
+          <w:i/>
+          <w:sz w:val="28"/>
+          <w:u w:val="single"/>
+        </w:rPr>
+      </w:pPr>
+      <w:r>
+        <w:rPr>
+          <w:b/>
+          <w:i/>
+          <w:sz w:val="28"/>
           <w:u w:val="single"/>
         </w:rPr>
         <w:t>Sauvegarde de la progression</w:t>
@@ -8724,6 +9471,7 @@
         <w:rPr>
           <w:b/>
           <w:i/>
+          <w:sz w:val="28"/>
           <w:u w:val="single"/>
         </w:rPr>
       </w:pPr>
@@ -8731,6 +9479,7 @@
         <w:rPr>
           <w:b/>
           <w:i/>
+          <w:sz w:val="28"/>
           <w:u w:val="single"/>
         </w:rPr>
         <w:t>Sauvegarde de niveaux</w:t>
@@ -8754,10 +9503,8 @@
         </w:numPr>
       </w:pPr>
       <w:r>
-        <w:t>La classe Vector3Save est une classe sérialisable permettant de stocker les coordonnées d'un Vector3. Un Vector3 est un vecteur dont les coordonnées sont du type (x, y, z). Les Vector3 représente donc la position d'un élément dans la scene en trois dime</w:t>
-      </w:r>
-      <w:r>
-        <w:t>nsions.</w:t>
+        <w:lastRenderedPageBreak/>
+        <w:t>La classe Vector3Save est une classe sérialisable permettant de stocker les coordonnées d'un Vector3. Un Vector3 est un vecteur dont les coordonnées sont du type (x, y, z). Les Vector3 représente donc la position d'un élément dans la scene en trois dimensions.</w:t>
       </w:r>
     </w:p>
     <w:p>
@@ -8796,7 +9543,6 @@
         <w:pStyle w:val="paragraphe"/>
       </w:pPr>
       <w:r>
-        <w:lastRenderedPageBreak/>
         <w:tab/>
         <w:t>Il est ensuite possible de récupérer la liste des fichiers de niveaux sauvegardés, et d'en sélectionner un pour le charger. On va alors réaliser la démarche inverse. De ce fichier, on va récupérer une TileMapSave contenant les différents éléments du jeu et leur position.</w:t>
       </w:r>
@@ -8859,6 +9605,14 @@
           <w:szCs w:val="22"/>
         </w:rPr>
       </w:pPr>
+      <w:r>
+        <w:rPr>
+          <w:i w:val="0"/>
+          <w:sz w:val="22"/>
+          <w:szCs w:val="22"/>
+        </w:rPr>
+        <w:tab/>
+      </w:r>
       <w:r>
         <w:rPr>
           <w:i w:val="0"/>
@@ -9391,7 +10145,7 @@
       </w:pPr>
     </w:p>
     <w:sectPr>
-      <w:footerReference w:type="default" r:id="rId46"/>
+      <w:footerReference w:type="default" r:id="rId48"/>
       <w:pgSz w:w="11906" w:h="16838" w:code="9"/>
       <w:pgMar w:top="1134" w:right="1418" w:bottom="1418" w:left="1134" w:header="567" w:footer="567" w:gutter="0"/>
       <w:cols w:space="708"/>
@@ -9461,7 +10215,7 @@
         <w:sz w:val="20"/>
         <w:szCs w:val="20"/>
       </w:rPr>
-      <w:t>14</w:t>
+      <w:t>2</w:t>
     </w:r>
     <w:r>
       <w:rPr>
@@ -9504,7 +10258,7 @@
         <w:sz w:val="20"/>
         <w:szCs w:val="20"/>
       </w:rPr>
-      <w:t>34</w:t>
+      <w:t>35</w:t>
     </w:r>
     <w:r>
       <w:rPr>
@@ -13358,7 +14112,7 @@
 </file>
 
 <file path=customXml/itemProps1.xml><?xml version="1.0" encoding="utf-8"?>
-<ds:datastoreItem xmlns:ds="http://schemas.openxmlformats.org/officeDocument/2006/customXml" ds:itemID="{793D2157-D275-49D3-A71A-5CB53F88BB85}">
+<ds:datastoreItem xmlns:ds="http://schemas.openxmlformats.org/officeDocument/2006/customXml" ds:itemID="{A4236C15-BFCB-4FE9-B944-DD398558E081}">
   <ds:schemaRefs>
     <ds:schemaRef ds:uri="http://schemas.openxmlformats.org/officeDocument/2006/bibliography"/>
   </ds:schemaRefs>

</xml_diff>

<commit_message>
:page_facing_up: Rapport: final sans dernière partie
</commit_message>
<xml_diff>
--- a/Soutenances/RapportProjet/Rapport de Projet - Puzzle Game.docx
+++ b/Soutenances/RapportProjet/Rapport de Projet - Puzzle Game.docx
@@ -567,6 +567,14 @@
     </w:p>
     <w:p/>
     <w:p>
+      <w:r>
+        <w:rPr>
+          <w:noProof/>
+        </w:rPr>
+        <w:pict>
+          <v:rect id="_x0000_s1146" style="position:absolute;margin-left:-48.3pt;margin-top:282.4pt;width:573.2pt;height:45.8pt;z-index:251793408" strokecolor="white [3212]"/>
+        </w:pict>
+      </w:r>
       <w:r>
         <w:br w:type="page"/>
       </w:r>
@@ -2829,7 +2837,13 @@
         <w:t>3D</w:t>
       </w:r>
       <w:r>
-        <w:t xml:space="preserve"> est un moteur de jeu multi-plateforme (iOS , Android, Web,  Windows, Mac, PlayStation4, Xbox 360, … ) développé par Unity Technologies.</w:t>
+        <w:t xml:space="preserve"> est un moteur de jeu </w:t>
+      </w:r>
+      <w:r>
+        <w:t>multiplateformes</w:t>
+      </w:r>
+      <w:r>
+        <w:t xml:space="preserve"> (iOS , Android, Web,  Windows, Mac, PlayStation4, Xbox 360, … ) développé par Unity Technologies.</w:t>
       </w:r>
       <w:r>
         <w:t xml:space="preserve"> </w:t>
@@ -3554,7 +3568,7 @@
                     <a:blip r:embed="rId20">
                       <a:extLst>
                         <a:ext uri="{28A0092B-C50C-407E-A947-70E740481C1C}">
-                          <a14:useLocalDpi xmlns:arto="http://schemas.microsoft.com/office/word/2006/arto" xmlns="" xmlns:wpc="http://schemas.microsoft.com/office/word/2010/wordprocessingCanvas" xmlns:cx="http://schemas.microsoft.com/office/drawing/2014/chartex" xmlns:cx1="http://schemas.microsoft.com/office/drawing/2015/9/8/chartex" xmlns:cx2="http://schemas.microsoft.com/office/drawing/2015/10/21/chartex" xmlns:mc="http://schemas.openxmlformats.org/markup-compatibility/2006" xmlns:o="urn:schemas-microsoft-com:office:office" xmlns:v="urn:schemas-microsoft-com:vml" xmlns:wp14="http://schemas.microsoft.com/office/word/2010/wordprocessingDrawing" xmlns:w10="urn:schemas-microsoft-com:office:word" xmlns:w="http://schemas.openxmlformats.org/wordprocessingml/2006/main" xmlns:w14="http://schemas.microsoft.com/office/word/2010/wordml" xmlns:w15="http://schemas.microsoft.com/office/word/2012/wordml" xmlns:w16se="http://schemas.microsoft.com/office/word/2015/wordml/symex" xmlns:wpg="http://schemas.microsoft.com/office/word/2010/wordprocessingGroup" xmlns:wpi="http://schemas.microsoft.com/office/word/2010/wordprocessingInk" xmlns:wps="http://schemas.microsoft.com/office/word/2010/wordprocessingShape" xmlns:a14="http://schemas.microsoft.com/office/drawing/2010/main" val="0"/>
+                          <a14:useLocalDpi xmlns:a14="http://schemas.microsoft.com/office/drawing/2010/main" xmlns:wps="http://schemas.microsoft.com/office/word/2010/wordprocessingShape" xmlns:wpi="http://schemas.microsoft.com/office/word/2010/wordprocessingInk" xmlns:wpg="http://schemas.microsoft.com/office/word/2010/wordprocessingGroup" xmlns:w16se="http://schemas.microsoft.com/office/word/2015/wordml/symex" xmlns:w15="http://schemas.microsoft.com/office/word/2012/wordml" xmlns:w14="http://schemas.microsoft.com/office/word/2010/wordml" xmlns:w="http://schemas.openxmlformats.org/wordprocessingml/2006/main" xmlns:w10="urn:schemas-microsoft-com:office:word" xmlns:wp14="http://schemas.microsoft.com/office/word/2010/wordprocessingDrawing" xmlns:v="urn:schemas-microsoft-com:vml" xmlns:o="urn:schemas-microsoft-com:office:office" xmlns:mc="http://schemas.openxmlformats.org/markup-compatibility/2006" xmlns:cx2="http://schemas.microsoft.com/office/drawing/2015/10/21/chartex" xmlns:cx1="http://schemas.microsoft.com/office/drawing/2015/9/8/chartex" xmlns:cx="http://schemas.microsoft.com/office/drawing/2014/chartex" xmlns:wpc="http://schemas.microsoft.com/office/word/2010/wordprocessingCanvas" xmlns="" xmlns:arto="http://schemas.microsoft.com/office/word/2006/arto" val="0"/>
                         </a:ext>
                       </a:extLst>
                     </a:blip>
@@ -3583,8 +3597,18 @@
         </w:drawing>
       </w:r>
       <w:r>
+        <w:tab/>
+      </w:r>
+      <w:r>
         <w:t>GraphicsGale est un logiciel très utilisé pour le PixelArt, forme de graphisme que nous avons choisi pour notre jeu. Il est particulièrement adapté à la création de Sprites, nom donné aux images utilisées dans les jeux vidéo principalement 2D. Il permet notamment de pré-visualiser l’animation de la Sprite pendant sa création, ce qui a nettement facilité la tâche, notamment dans la création d’animations comme celle du reflet sur la voiture, ou celle de l’interrupteur. L’interface de ce logiciel est facile à prendre en main, ce qui est parfait car la personne s’occupant du design est débutante dans le domaine.</w:t>
       </w:r>
+    </w:p>
+    <w:p>
+      <w:pPr>
+        <w:rPr>
+          <w:sz w:val="22"/>
+        </w:rPr>
+      </w:pPr>
     </w:p>
     <w:p>
       <w:pPr>
@@ -3612,7 +3636,7 @@
           <w:sz w:val="22"/>
         </w:rPr>
         <w:pict>
-          <v:shape id="_x0000_s1137" type="#_x0000_t202" style="position:absolute;margin-left:-55.15pt;margin-top:.25pt;width:594.65pt;height:20.25pt;z-index:251786240;mso-position-horizontal-relative:margin" filled="f" stroked="f">
+          <v:shape id="_x0000_s1137" type="#_x0000_t202" style="position:absolute;margin-left:-55.65pt;margin-top:3.3pt;width:594.65pt;height:20.25pt;z-index:251786240;mso-position-horizontal-relative:margin" filled="f" stroked="f">
             <v:textbox>
               <w:txbxContent>
                 <w:p>
@@ -3647,6 +3671,612 @@
       <w:r>
         <w:rPr>
           <w:sz w:val="22"/>
+        </w:rPr>
+        <w:br w:type="page"/>
+      </w:r>
+    </w:p>
+    <w:p>
+      <w:pPr>
+        <w:pStyle w:val="T2"/>
+      </w:pPr>
+      <w:r>
+        <w:lastRenderedPageBreak/>
+        <w:t>Diagramme de cas d'utilisation</w:t>
+      </w:r>
+    </w:p>
+    <w:p>
+      <w:pPr>
+        <w:pStyle w:val="T2"/>
+        <w:numPr>
+          <w:ilvl w:val="0"/>
+          <w:numId w:val="0"/>
+        </w:numPr>
+        <w:rPr>
+          <w:i w:val="0"/>
+          <w:sz w:val="18"/>
+        </w:rPr>
+      </w:pPr>
+    </w:p>
+    <w:p>
+      <w:pPr>
+        <w:pStyle w:val="T2"/>
+        <w:numPr>
+          <w:ilvl w:val="0"/>
+          <w:numId w:val="0"/>
+        </w:numPr>
+        <w:spacing w:line="360" w:lineRule="auto"/>
+        <w:rPr>
+          <w:i w:val="0"/>
+          <w:sz w:val="24"/>
+        </w:rPr>
+      </w:pPr>
+      <w:r>
+        <w:rPr>
+          <w:i w:val="0"/>
+          <w:sz w:val="24"/>
+        </w:rPr>
+        <w:tab/>
+      </w:r>
+      <w:r>
+        <w:rPr>
+          <w:i w:val="0"/>
+          <w:sz w:val="24"/>
+        </w:rPr>
+        <w:t xml:space="preserve">Afin de déterminer les différentes parties qu'il fallait développer pour obtenir un jeu intéressant et </w:t>
+      </w:r>
+      <w:r>
+        <w:rPr>
+          <w:i w:val="0"/>
+          <w:sz w:val="24"/>
+        </w:rPr>
+        <w:t>fo</w:t>
+      </w:r>
+      <w:r>
+        <w:rPr>
+          <w:i w:val="0"/>
+          <w:sz w:val="24"/>
+        </w:rPr>
+        <w:t>n</w:t>
+      </w:r>
+      <w:r>
+        <w:rPr>
+          <w:i w:val="0"/>
+          <w:sz w:val="24"/>
+        </w:rPr>
+        <w:t>c</w:t>
+      </w:r>
+      <w:r>
+        <w:rPr>
+          <w:i w:val="0"/>
+          <w:sz w:val="24"/>
+        </w:rPr>
+        <w:t xml:space="preserve">tionnel, nous avons établi la liste des </w:t>
+      </w:r>
+      <w:r>
+        <w:rPr>
+          <w:i w:val="0"/>
+          <w:sz w:val="24"/>
+        </w:rPr>
+        <w:t xml:space="preserve">actions auxquelles </w:t>
+      </w:r>
+      <w:r>
+        <w:rPr>
+          <w:i w:val="0"/>
+          <w:sz w:val="24"/>
+        </w:rPr>
+        <w:t xml:space="preserve">l'utilisateur </w:t>
+      </w:r>
+      <w:r>
+        <w:rPr>
+          <w:i w:val="0"/>
+          <w:sz w:val="24"/>
+        </w:rPr>
+        <w:t xml:space="preserve">aura accès et les fonctionnalités qu'il devait pouvoir utiliser. </w:t>
+      </w:r>
+    </w:p>
+    <w:p>
+      <w:pPr>
+        <w:pStyle w:val="T2"/>
+        <w:numPr>
+          <w:ilvl w:val="0"/>
+          <w:numId w:val="0"/>
+        </w:numPr>
+        <w:spacing w:line="360" w:lineRule="auto"/>
+        <w:rPr>
+          <w:i w:val="0"/>
+          <w:sz w:val="24"/>
+        </w:rPr>
+      </w:pPr>
+      <w:r>
+        <w:rPr>
+          <w:i w:val="0"/>
+          <w:sz w:val="24"/>
+        </w:rPr>
+        <w:tab/>
+      </w:r>
+      <w:r>
+        <w:rPr>
+          <w:i w:val="0"/>
+          <w:sz w:val="24"/>
+        </w:rPr>
+        <w:t>Ces fonctionnalités et actions sont résumées de manière simplifiées dans le diagramme de cas d'utilisation suivant :</w:t>
+      </w:r>
+    </w:p>
+    <w:p>
+      <w:pPr>
+        <w:pStyle w:val="T2"/>
+        <w:numPr>
+          <w:ilvl w:val="0"/>
+          <w:numId w:val="0"/>
+        </w:numPr>
+        <w:spacing w:line="360" w:lineRule="auto"/>
+        <w:rPr>
+          <w:i w:val="0"/>
+          <w:sz w:val="24"/>
+        </w:rPr>
+      </w:pPr>
+      <w:r>
+        <w:rPr>
+          <w:i w:val="0"/>
+          <w:noProof/>
+          <w:sz w:val="24"/>
+        </w:rPr>
+        <w:drawing>
+          <wp:anchor distT="0" distB="0" distL="114300" distR="114300" simplePos="0" relativeHeight="251790336" behindDoc="0" locked="0" layoutInCell="1" allowOverlap="1">
+            <wp:simplePos x="0" y="0"/>
+            <wp:positionH relativeFrom="margin">
+              <wp:align>center</wp:align>
+            </wp:positionH>
+            <wp:positionV relativeFrom="paragraph">
+              <wp:posOffset>343535</wp:posOffset>
+            </wp:positionV>
+            <wp:extent cx="6291580" cy="4408170"/>
+            <wp:effectExtent l="0" t="0" r="0" b="0"/>
+            <wp:wrapThrough wrapText="bothSides">
+              <wp:wrapPolygon edited="0">
+                <wp:start x="8502" y="187"/>
+                <wp:lineTo x="6802" y="280"/>
+                <wp:lineTo x="6540" y="1213"/>
+                <wp:lineTo x="6736" y="1680"/>
+                <wp:lineTo x="7063" y="3174"/>
+                <wp:lineTo x="4578" y="6161"/>
+                <wp:lineTo x="916" y="7561"/>
+                <wp:lineTo x="785" y="9428"/>
+                <wp:lineTo x="1177" y="10641"/>
+                <wp:lineTo x="523" y="12041"/>
+                <wp:lineTo x="589" y="12135"/>
+                <wp:lineTo x="981" y="12135"/>
+                <wp:lineTo x="981" y="12602"/>
+                <wp:lineTo x="4186" y="13628"/>
+                <wp:lineTo x="8044" y="18109"/>
+                <wp:lineTo x="7063" y="18482"/>
+                <wp:lineTo x="6736" y="19042"/>
+                <wp:lineTo x="6802" y="19882"/>
+                <wp:lineTo x="8110" y="20536"/>
+                <wp:lineTo x="8633" y="20536"/>
+                <wp:lineTo x="10203" y="20536"/>
+                <wp:lineTo x="10726" y="20536"/>
+                <wp:lineTo x="12099" y="19882"/>
+                <wp:lineTo x="12099" y="18109"/>
+                <wp:lineTo x="14912" y="18109"/>
+                <wp:lineTo x="15631" y="17829"/>
+                <wp:lineTo x="15500" y="16615"/>
+                <wp:lineTo x="17462" y="16615"/>
+                <wp:lineTo x="21059" y="15682"/>
+                <wp:lineTo x="21059" y="14655"/>
+                <wp:lineTo x="19294" y="14095"/>
+                <wp:lineTo x="15500" y="13628"/>
+                <wp:lineTo x="15566" y="12508"/>
+                <wp:lineTo x="14454" y="12135"/>
+                <wp:lineTo x="11314" y="12135"/>
+                <wp:lineTo x="11707" y="11761"/>
+                <wp:lineTo x="11576" y="11108"/>
+                <wp:lineTo x="10922" y="10641"/>
+                <wp:lineTo x="20013" y="10455"/>
+                <wp:lineTo x="21059" y="9895"/>
+                <wp:lineTo x="20798" y="8868"/>
+                <wp:lineTo x="18443" y="8494"/>
+                <wp:lineTo x="12099" y="7654"/>
+                <wp:lineTo x="17266" y="7654"/>
+                <wp:lineTo x="21059" y="7001"/>
+                <wp:lineTo x="21059" y="5507"/>
+                <wp:lineTo x="11445" y="4387"/>
+                <wp:lineTo x="10006" y="3827"/>
+                <wp:lineTo x="7456" y="3174"/>
+                <wp:lineTo x="8110" y="3174"/>
+                <wp:lineTo x="11445" y="1960"/>
+                <wp:lineTo x="11445" y="1680"/>
+                <wp:lineTo x="11511" y="1027"/>
+                <wp:lineTo x="10464" y="280"/>
+                <wp:lineTo x="9418" y="187"/>
+                <wp:lineTo x="8502" y="187"/>
+              </wp:wrapPolygon>
+            </wp:wrapThrough>
+            <wp:docPr id="25" name="Image 6" descr="C:\Users\Cedric\Desktop\UseCaseDiagram1.png"/>
+            <wp:cNvGraphicFramePr>
+              <a:graphicFrameLocks xmlns:a="http://schemas.openxmlformats.org/drawingml/2006/main" noChangeAspect="1"/>
+            </wp:cNvGraphicFramePr>
+            <a:graphic xmlns:a="http://schemas.openxmlformats.org/drawingml/2006/main">
+              <a:graphicData uri="http://schemas.openxmlformats.org/drawingml/2006/picture">
+                <pic:pic xmlns:pic="http://schemas.openxmlformats.org/drawingml/2006/picture">
+                  <pic:nvPicPr>
+                    <pic:cNvPr id="0" name="Picture 6" descr="C:\Users\Cedric\Desktop\UseCaseDiagram1.png"/>
+                    <pic:cNvPicPr>
+                      <a:picLocks noChangeAspect="1" noChangeArrowheads="1"/>
+                    </pic:cNvPicPr>
+                  </pic:nvPicPr>
+                  <pic:blipFill>
+                    <a:blip r:embed="rId21"/>
+                    <a:srcRect/>
+                    <a:stretch>
+                      <a:fillRect/>
+                    </a:stretch>
+                  </pic:blipFill>
+                  <pic:spPr bwMode="auto">
+                    <a:xfrm>
+                      <a:off x="0" y="0"/>
+                      <a:ext cx="6291580" cy="4408170"/>
+                    </a:xfrm>
+                    <a:prstGeom prst="rect">
+                      <a:avLst/>
+                    </a:prstGeom>
+                    <a:noFill/>
+                    <a:ln w="9525">
+                      <a:noFill/>
+                      <a:miter lim="800000"/>
+                      <a:headEnd/>
+                      <a:tailEnd/>
+                    </a:ln>
+                  </pic:spPr>
+                </pic:pic>
+              </a:graphicData>
+            </a:graphic>
+          </wp:anchor>
+        </w:drawing>
+      </w:r>
+    </w:p>
+    <w:p>
+      <w:pPr>
+        <w:pStyle w:val="T2"/>
+        <w:numPr>
+          <w:ilvl w:val="0"/>
+          <w:numId w:val="0"/>
+        </w:numPr>
+        <w:spacing w:line="360" w:lineRule="auto"/>
+        <w:rPr>
+          <w:i w:val="0"/>
+          <w:sz w:val="24"/>
+        </w:rPr>
+      </w:pPr>
+    </w:p>
+    <w:p>
+      <w:pPr>
+        <w:pStyle w:val="T2"/>
+        <w:numPr>
+          <w:ilvl w:val="0"/>
+          <w:numId w:val="0"/>
+        </w:numPr>
+        <w:spacing w:line="360" w:lineRule="auto"/>
+        <w:rPr>
+          <w:i w:val="0"/>
+          <w:sz w:val="24"/>
+        </w:rPr>
+      </w:pPr>
+    </w:p>
+    <w:p>
+      <w:pPr>
+        <w:pStyle w:val="T2"/>
+        <w:numPr>
+          <w:ilvl w:val="0"/>
+          <w:numId w:val="0"/>
+        </w:numPr>
+        <w:spacing w:line="360" w:lineRule="auto"/>
+        <w:rPr>
+          <w:i w:val="0"/>
+          <w:sz w:val="24"/>
+        </w:rPr>
+      </w:pPr>
+    </w:p>
+    <w:p>
+      <w:pPr>
+        <w:pStyle w:val="T2"/>
+        <w:numPr>
+          <w:ilvl w:val="0"/>
+          <w:numId w:val="0"/>
+        </w:numPr>
+        <w:spacing w:line="360" w:lineRule="auto"/>
+        <w:rPr>
+          <w:i w:val="0"/>
+          <w:sz w:val="24"/>
+        </w:rPr>
+      </w:pPr>
+    </w:p>
+    <w:p>
+      <w:pPr>
+        <w:pStyle w:val="T2"/>
+        <w:numPr>
+          <w:ilvl w:val="0"/>
+          <w:numId w:val="0"/>
+        </w:numPr>
+        <w:spacing w:line="360" w:lineRule="auto"/>
+        <w:rPr>
+          <w:i w:val="0"/>
+          <w:sz w:val="24"/>
+        </w:rPr>
+      </w:pPr>
+    </w:p>
+    <w:p>
+      <w:pPr>
+        <w:pStyle w:val="T2"/>
+        <w:numPr>
+          <w:ilvl w:val="0"/>
+          <w:numId w:val="0"/>
+        </w:numPr>
+        <w:spacing w:line="360" w:lineRule="auto"/>
+        <w:rPr>
+          <w:i w:val="0"/>
+          <w:sz w:val="24"/>
+        </w:rPr>
+      </w:pPr>
+    </w:p>
+    <w:p>
+      <w:pPr>
+        <w:pStyle w:val="T2"/>
+        <w:numPr>
+          <w:ilvl w:val="0"/>
+          <w:numId w:val="0"/>
+        </w:numPr>
+        <w:spacing w:line="360" w:lineRule="auto"/>
+        <w:rPr>
+          <w:i w:val="0"/>
+          <w:sz w:val="24"/>
+        </w:rPr>
+      </w:pPr>
+    </w:p>
+    <w:p>
+      <w:pPr>
+        <w:pStyle w:val="T2"/>
+        <w:numPr>
+          <w:ilvl w:val="0"/>
+          <w:numId w:val="0"/>
+        </w:numPr>
+        <w:spacing w:line="360" w:lineRule="auto"/>
+        <w:rPr>
+          <w:i w:val="0"/>
+          <w:sz w:val="24"/>
+        </w:rPr>
+      </w:pPr>
+    </w:p>
+    <w:p>
+      <w:pPr>
+        <w:pStyle w:val="T2"/>
+        <w:numPr>
+          <w:ilvl w:val="0"/>
+          <w:numId w:val="0"/>
+        </w:numPr>
+        <w:spacing w:line="360" w:lineRule="auto"/>
+        <w:rPr>
+          <w:i w:val="0"/>
+          <w:sz w:val="24"/>
+        </w:rPr>
+      </w:pPr>
+      <w:r>
+        <w:rPr>
+          <w:i w:val="0"/>
+          <w:noProof/>
+          <w:sz w:val="24"/>
+        </w:rPr>
+        <w:pict>
+          <v:shape id="_x0000_s1145" type="#_x0000_t202" style="position:absolute;margin-left:-56.7pt;margin-top:21.05pt;width:594.65pt;height:20.25pt;z-index:251791360;mso-position-horizontal-relative:margin" filled="f" stroked="f">
+            <v:textbox>
+              <w:txbxContent>
+                <w:p>
+                  <w:pPr>
+                    <w:jc w:val="center"/>
+                    <w:rPr>
+                      <w:rFonts w:asciiTheme="minorHAnsi" w:hAnsiTheme="minorHAnsi"/>
+                      <w:sz w:val="22"/>
+                    </w:rPr>
+                  </w:pPr>
+                  <w:r>
+                    <w:rPr>
+                      <w:rFonts w:asciiTheme="minorHAnsi" w:hAnsiTheme="minorHAnsi"/>
+                      <w:sz w:val="22"/>
+                    </w:rPr>
+                    <w:t xml:space="preserve">Fig. n° : </w:t>
+                  </w:r>
+                  <w:r>
+                    <w:rPr>
+                      <w:rFonts w:asciiTheme="minorHAnsi" w:hAnsiTheme="minorHAnsi"/>
+                      <w:sz w:val="22"/>
+                    </w:rPr>
+                    <w:t>Diagramme de cas d'utilisation de l'application</w:t>
+                  </w:r>
+                </w:p>
+              </w:txbxContent>
+            </v:textbox>
+            <w10:wrap anchorx="margin"/>
+          </v:shape>
+        </w:pict>
+      </w:r>
+    </w:p>
+    <w:p>
+      <w:pPr>
+        <w:pStyle w:val="paragraphe"/>
+      </w:pPr>
+    </w:p>
+    <w:p>
+      <w:pPr>
+        <w:rPr>
+          <w:sz w:val="22"/>
+        </w:rPr>
+      </w:pPr>
+      <w:r>
+        <w:br w:type="page"/>
+      </w:r>
+    </w:p>
+    <w:p>
+      <w:pPr>
+        <w:pStyle w:val="T2"/>
+      </w:pPr>
+      <w:r>
+        <w:lastRenderedPageBreak/>
+        <w:t>Diagramme de classe de l'application</w:t>
+      </w:r>
+    </w:p>
+    <w:p>
+      <w:pPr>
+        <w:pStyle w:val="paragraphe"/>
+        <w:rPr>
+          <w:sz w:val="18"/>
+        </w:rPr>
+      </w:pPr>
+    </w:p>
+    <w:p>
+      <w:pPr>
+        <w:pStyle w:val="T2"/>
+        <w:numPr>
+          <w:ilvl w:val="0"/>
+          <w:numId w:val="0"/>
+        </w:numPr>
+        <w:spacing w:line="360" w:lineRule="auto"/>
+        <w:jc w:val="both"/>
+        <w:rPr>
+          <w:i w:val="0"/>
+          <w:sz w:val="24"/>
+        </w:rPr>
+      </w:pPr>
+      <w:r>
+        <w:rPr>
+          <w:i w:val="0"/>
+          <w:sz w:val="24"/>
+        </w:rPr>
+        <w:t xml:space="preserve">En début de projet, nous avons modéliser les éléments principaux de l'application pour déterminer les lien entre les différentes parties a réaliser et pour que chaque membre de l'équipe puisse travailler une partie en étant conscient des liens qu'il existe avec celles des autres </w:t>
+      </w:r>
+      <w:r>
+        <w:rPr>
+          <w:i w:val="0"/>
+          <w:sz w:val="24"/>
+        </w:rPr>
+        <w:t>.</w:t>
+      </w:r>
+      <w:r>
+        <w:rPr>
+          <w:i w:val="0"/>
+          <w:sz w:val="24"/>
+        </w:rPr>
+        <w:t xml:space="preserve">Le diagramme de classe de l'application est </w:t>
+      </w:r>
+      <w:r>
+        <w:rPr>
+          <w:i w:val="0"/>
+          <w:sz w:val="24"/>
+        </w:rPr>
+        <w:t>disponible</w:t>
+      </w:r>
+      <w:r>
+        <w:rPr>
+          <w:i w:val="0"/>
+          <w:sz w:val="24"/>
+        </w:rPr>
+        <w:t xml:space="preserve"> en annexe.</w:t>
+      </w:r>
+    </w:p>
+    <w:p>
+      <w:pPr>
+        <w:pStyle w:val="paragraphe"/>
+      </w:pPr>
+      <w:r>
+        <w:t xml:space="preserve">Unity est un moteur de jeu qui fonctionne sous forme de script, c'est à dire </w:t>
+      </w:r>
+      <w:r>
+        <w:t xml:space="preserve">que l'on peut appliquer un comportement à un objet de la </w:t>
+      </w:r>
+      <w:r>
+        <w:t>scène</w:t>
+      </w:r>
+      <w:r>
+        <w:t xml:space="preserve"> par l'intermédiaire d'une classe </w:t>
+      </w:r>
+      <w:r>
+        <w:t>(</w:t>
+      </w:r>
+      <w:r>
+        <w:t>qui hérite de MonoBehaviour</w:t>
+      </w:r>
+      <w:r>
+        <w:t>)</w:t>
+      </w:r>
+      <w:r>
+        <w:t xml:space="preserve"> sans qu'elle ait de lien avec le reste de l'application. A</w:t>
+      </w:r>
+      <w:r>
+        <w:t xml:space="preserve">insi le clic d'un bouton peut </w:t>
+      </w:r>
+      <w:r>
+        <w:t xml:space="preserve">être gérer par une classe </w:t>
+      </w:r>
+      <w:r>
+        <w:t>Scene</w:t>
+      </w:r>
+      <w:r>
+        <w:t>Loader</w:t>
+      </w:r>
+      <w:r>
+        <w:t xml:space="preserve"> qui écoute les clics</w:t>
+      </w:r>
+      <w:r>
+        <w:t xml:space="preserve"> </w:t>
+      </w:r>
+      <w:r>
+        <w:t xml:space="preserve">et qui charge une </w:t>
+      </w:r>
+      <w:r>
+        <w:t>scène</w:t>
+      </w:r>
+      <w:r>
+        <w:t xml:space="preserve"> sans que cette classe ne soit jamais référencée ou instanciée </w:t>
+      </w:r>
+      <w:r>
+        <w:t>ailleurs</w:t>
+      </w:r>
+      <w:r>
+        <w:t>.</w:t>
+      </w:r>
+    </w:p>
+    <w:p>
+      <w:pPr>
+        <w:pStyle w:val="paragraphe"/>
+      </w:pPr>
+      <w:r>
+        <w:t xml:space="preserve">Pour cette raison, notre diagramme de classe est </w:t>
+      </w:r>
+      <w:r>
+        <w:t xml:space="preserve">réduit et ne contient pas la totalité des classes qui figure dans notre application. Si c'était le cas, une grande partie des classes serait isolées, sans aucun interaction avec les autres classes du diagramme. Nous avons donc représenté dans ce diagramme que la partie centrale de l'application (Joueur et les interactions avec les cases et les éléments de case) qui ne s'apparente pas à de la programmation sous forme de script. </w:t>
+      </w:r>
+    </w:p>
+    <w:p>
+      <w:pPr>
+        <w:pStyle w:val="paragraphe"/>
+      </w:pPr>
+    </w:p>
+    <w:p>
+      <w:pPr>
+        <w:pStyle w:val="T2"/>
+        <w:numPr>
+          <w:ilvl w:val="0"/>
+          <w:numId w:val="0"/>
+        </w:numPr>
+        <w:spacing w:line="360" w:lineRule="auto"/>
+        <w:rPr>
+          <w:i w:val="0"/>
+          <w:sz w:val="24"/>
+        </w:rPr>
+      </w:pPr>
+      <w:r>
+        <w:rPr>
+          <w:i w:val="0"/>
+          <w:sz w:val="24"/>
         </w:rPr>
         <w:br w:type="page"/>
       </w:r>
@@ -3721,7 +4351,7 @@
                     </pic:cNvPicPr>
                   </pic:nvPicPr>
                   <pic:blipFill>
-                    <a:blip r:embed="rId21"/>
+                    <a:blip r:embed="rId22"/>
                     <a:srcRect/>
                     <a:stretch>
                       <a:fillRect/>
@@ -3970,7 +4600,7 @@
                     </pic:cNvPicPr>
                   </pic:nvPicPr>
                   <pic:blipFill>
-                    <a:blip r:embed="rId22" cstate="print"/>
+                    <a:blip r:embed="rId23" cstate="print"/>
                     <a:srcRect/>
                     <a:stretch>
                       <a:fillRect/>
@@ -4036,7 +4666,7 @@
                     </pic:cNvPicPr>
                   </pic:nvPicPr>
                   <pic:blipFill>
-                    <a:blip r:embed="rId23" cstate="print"/>
+                    <a:blip r:embed="rId24" cstate="print"/>
                     <a:srcRect/>
                     <a:stretch>
                       <a:fillRect/>
@@ -4232,7 +4862,7 @@
                     </pic:cNvPicPr>
                   </pic:nvPicPr>
                   <pic:blipFill>
-                    <a:blip r:embed="rId24" cstate="print"/>
+                    <a:blip r:embed="rId25" cstate="print"/>
                     <a:srcRect/>
                     <a:stretch>
                       <a:fillRect/>
@@ -4318,7 +4948,7 @@
                     </pic:cNvPicPr>
                   </pic:nvPicPr>
                   <pic:blipFill>
-                    <a:blip r:embed="rId25" cstate="print"/>
+                    <a:blip r:embed="rId26" cstate="print"/>
                     <a:srcRect/>
                     <a:stretch>
                       <a:fillRect/>
@@ -4394,7 +5024,7 @@
                     </pic:cNvPicPr>
                   </pic:nvPicPr>
                   <pic:blipFill>
-                    <a:blip r:embed="rId26" cstate="print"/>
+                    <a:blip r:embed="rId27" cstate="print"/>
                     <a:srcRect/>
                     <a:stretch>
                       <a:fillRect/>
@@ -5057,7 +5687,7 @@
                     </pic:cNvPicPr>
                   </pic:nvPicPr>
                   <pic:blipFill>
-                    <a:blip r:embed="rId27"/>
+                    <a:blip r:embed="rId28"/>
                     <a:srcRect/>
                     <a:stretch>
                       <a:fillRect/>
@@ -5436,7 +6066,7 @@
                     </pic:cNvPicPr>
                   </pic:nvPicPr>
                   <pic:blipFill>
-                    <a:blip r:embed="rId28"/>
+                    <a:blip r:embed="rId29"/>
                     <a:srcRect/>
                     <a:stretch>
                       <a:fillRect/>
@@ -5540,10 +6170,10 @@
                     <pic:cNvPicPr/>
                   </pic:nvPicPr>
                   <pic:blipFill>
-                    <a:blip r:embed="rId29" cstate="print">
+                    <a:blip r:embed="rId30" cstate="print">
                       <a:extLst>
                         <a:ext uri="{28A0092B-C50C-407E-A947-70E740481C1C}">
-                          <a14:useLocalDpi xmlns="" xmlns:wpc="http://schemas.microsoft.com/office/word/2010/wordprocessingCanvas" xmlns:cx="http://schemas.microsoft.com/office/drawing/2014/chartex" xmlns:cx1="http://schemas.microsoft.com/office/drawing/2015/9/8/chartex" xmlns:cx2="http://schemas.microsoft.com/office/drawing/2015/10/21/chartex" xmlns:mc="http://schemas.openxmlformats.org/markup-compatibility/2006" xmlns:o="urn:schemas-microsoft-com:office:office" xmlns:v="urn:schemas-microsoft-com:vml" xmlns:wp14="http://schemas.microsoft.com/office/word/2010/wordprocessingDrawing" xmlns:w10="urn:schemas-microsoft-com:office:word" xmlns:w="http://schemas.openxmlformats.org/wordprocessingml/2006/main" xmlns:w14="http://schemas.microsoft.com/office/word/2010/wordml" xmlns:w15="http://schemas.microsoft.com/office/word/2012/wordml" xmlns:w16se="http://schemas.microsoft.com/office/word/2015/wordml/symex" xmlns:wpg="http://schemas.microsoft.com/office/word/2010/wordprocessingGroup" xmlns:wpi="http://schemas.microsoft.com/office/word/2010/wordprocessingInk" xmlns:wps="http://schemas.microsoft.com/office/word/2010/wordprocessingShape" xmlns:a14="http://schemas.microsoft.com/office/drawing/2010/main" val="0"/>
+                          <a14:useLocalDpi xmlns:a14="http://schemas.microsoft.com/office/drawing/2010/main" xmlns:wps="http://schemas.microsoft.com/office/word/2010/wordprocessingShape" xmlns:wpi="http://schemas.microsoft.com/office/word/2010/wordprocessingInk" xmlns:wpg="http://schemas.microsoft.com/office/word/2010/wordprocessingGroup" xmlns:w16se="http://schemas.microsoft.com/office/word/2015/wordml/symex" xmlns:w15="http://schemas.microsoft.com/office/word/2012/wordml" xmlns:w14="http://schemas.microsoft.com/office/word/2010/wordml" xmlns:w="http://schemas.openxmlformats.org/wordprocessingml/2006/main" xmlns:w10="urn:schemas-microsoft-com:office:word" xmlns:wp14="http://schemas.microsoft.com/office/word/2010/wordprocessingDrawing" xmlns:v="urn:schemas-microsoft-com:vml" xmlns:o="urn:schemas-microsoft-com:office:office" xmlns:mc="http://schemas.openxmlformats.org/markup-compatibility/2006" xmlns:cx2="http://schemas.microsoft.com/office/drawing/2015/10/21/chartex" xmlns:cx1="http://schemas.microsoft.com/office/drawing/2015/9/8/chartex" xmlns:cx="http://schemas.microsoft.com/office/drawing/2014/chartex" xmlns:wpc="http://schemas.microsoft.com/office/word/2010/wordprocessingCanvas" xmlns="" val="0"/>
                         </a:ext>
                       </a:extLst>
                     </a:blip>
@@ -5772,10 +6402,10 @@
                     <pic:cNvPicPr/>
                   </pic:nvPicPr>
                   <pic:blipFill>
-                    <a:blip r:embed="rId30" cstate="print">
+                    <a:blip r:embed="rId31" cstate="print">
                       <a:extLst>
                         <a:ext uri="{28A0092B-C50C-407E-A947-70E740481C1C}">
-                          <a14:useLocalDpi xmlns="" xmlns:wpc="http://schemas.microsoft.com/office/word/2010/wordprocessingCanvas" xmlns:cx="http://schemas.microsoft.com/office/drawing/2014/chartex" xmlns:cx1="http://schemas.microsoft.com/office/drawing/2015/9/8/chartex" xmlns:cx2="http://schemas.microsoft.com/office/drawing/2015/10/21/chartex" xmlns:mc="http://schemas.openxmlformats.org/markup-compatibility/2006" xmlns:o="urn:schemas-microsoft-com:office:office" xmlns:v="urn:schemas-microsoft-com:vml" xmlns:wp14="http://schemas.microsoft.com/office/word/2010/wordprocessingDrawing" xmlns:w10="urn:schemas-microsoft-com:office:word" xmlns:w="http://schemas.openxmlformats.org/wordprocessingml/2006/main" xmlns:w14="http://schemas.microsoft.com/office/word/2010/wordml" xmlns:w15="http://schemas.microsoft.com/office/word/2012/wordml" xmlns:w16se="http://schemas.microsoft.com/office/word/2015/wordml/symex" xmlns:wpg="http://schemas.microsoft.com/office/word/2010/wordprocessingGroup" xmlns:wpi="http://schemas.microsoft.com/office/word/2010/wordprocessingInk" xmlns:wps="http://schemas.microsoft.com/office/word/2010/wordprocessingShape" xmlns:a14="http://schemas.microsoft.com/office/drawing/2010/main" val="0"/>
+                          <a14:useLocalDpi xmlns:a14="http://schemas.microsoft.com/office/drawing/2010/main" xmlns:wps="http://schemas.microsoft.com/office/word/2010/wordprocessingShape" xmlns:wpi="http://schemas.microsoft.com/office/word/2010/wordprocessingInk" xmlns:wpg="http://schemas.microsoft.com/office/word/2010/wordprocessingGroup" xmlns:w16se="http://schemas.microsoft.com/office/word/2015/wordml/symex" xmlns:w15="http://schemas.microsoft.com/office/word/2012/wordml" xmlns:w14="http://schemas.microsoft.com/office/word/2010/wordml" xmlns:w="http://schemas.openxmlformats.org/wordprocessingml/2006/main" xmlns:w10="urn:schemas-microsoft-com:office:word" xmlns:wp14="http://schemas.microsoft.com/office/word/2010/wordprocessingDrawing" xmlns:v="urn:schemas-microsoft-com:vml" xmlns:o="urn:schemas-microsoft-com:office:office" xmlns:mc="http://schemas.openxmlformats.org/markup-compatibility/2006" xmlns:cx2="http://schemas.microsoft.com/office/drawing/2015/10/21/chartex" xmlns:cx1="http://schemas.microsoft.com/office/drawing/2015/9/8/chartex" xmlns:cx="http://schemas.microsoft.com/office/drawing/2014/chartex" xmlns:wpc="http://schemas.microsoft.com/office/word/2010/wordprocessingCanvas" xmlns="" val="0"/>
                         </a:ext>
                       </a:extLst>
                     </a:blip>
@@ -6435,7 +7065,7 @@
                     </pic:cNvPicPr>
                   </pic:nvPicPr>
                   <pic:blipFill>
-                    <a:blip r:embed="rId31"/>
+                    <a:blip r:embed="rId32"/>
                     <a:srcRect/>
                     <a:stretch>
                       <a:fillRect/>
@@ -7198,7 +7828,7 @@
                     </pic:cNvPicPr>
                   </pic:nvPicPr>
                   <pic:blipFill>
-                    <a:blip r:embed="rId32"/>
+                    <a:blip r:embed="rId33"/>
                     <a:srcRect/>
                     <a:stretch>
                       <a:fillRect/>
@@ -7275,7 +7905,7 @@
                     </pic:cNvPicPr>
                   </pic:nvPicPr>
                   <pic:blipFill>
-                    <a:blip r:embed="rId33"/>
+                    <a:blip r:embed="rId34"/>
                     <a:srcRect/>
                     <a:stretch>
                       <a:fillRect/>
@@ -7342,7 +7972,7 @@
                     </pic:cNvPicPr>
                   </pic:nvPicPr>
                   <pic:blipFill>
-                    <a:blip r:embed="rId34"/>
+                    <a:blip r:embed="rId35"/>
                     <a:srcRect/>
                     <a:stretch>
                       <a:fillRect/>
@@ -7409,7 +8039,7 @@
                     </pic:cNvPicPr>
                   </pic:nvPicPr>
                   <pic:blipFill>
-                    <a:blip r:embed="rId35"/>
+                    <a:blip r:embed="rId36"/>
                     <a:srcRect/>
                     <a:stretch>
                       <a:fillRect/>
@@ -7472,7 +8102,7 @@
                     </pic:cNvPicPr>
                   </pic:nvPicPr>
                   <pic:blipFill>
-                    <a:blip r:embed="rId36"/>
+                    <a:blip r:embed="rId37"/>
                     <a:srcRect/>
                     <a:stretch>
                       <a:fillRect/>
@@ -7635,7 +8265,7 @@
                     </pic:cNvPicPr>
                   </pic:nvPicPr>
                   <pic:blipFill>
-                    <a:blip r:embed="rId37"/>
+                    <a:blip r:embed="rId38"/>
                     <a:srcRect/>
                     <a:stretch>
                       <a:fillRect/>
@@ -7740,7 +8370,7 @@
                     </pic:cNvPicPr>
                   </pic:nvPicPr>
                   <pic:blipFill>
-                    <a:blip r:embed="rId38"/>
+                    <a:blip r:embed="rId39"/>
                     <a:srcRect r="72500"/>
                     <a:stretch>
                       <a:fillRect/>
@@ -7810,7 +8440,7 @@
                     </pic:cNvPicPr>
                   </pic:nvPicPr>
                   <pic:blipFill>
-                    <a:blip r:embed="rId38"/>
+                    <a:blip r:embed="rId39"/>
                     <a:srcRect l="47500" r="22000"/>
                     <a:stretch>
                       <a:fillRect/>
@@ -7880,7 +8510,7 @@
                     </pic:cNvPicPr>
                   </pic:nvPicPr>
                   <pic:blipFill>
-                    <a:blip r:embed="rId38"/>
+                    <a:blip r:embed="rId39"/>
                     <a:srcRect l="77000"/>
                     <a:stretch>
                       <a:fillRect/>
@@ -7951,7 +8581,7 @@
                     </pic:cNvPicPr>
                   </pic:nvPicPr>
                   <pic:blipFill>
-                    <a:blip r:embed="rId38"/>
+                    <a:blip r:embed="rId39"/>
                     <a:srcRect l="26500" r="52000"/>
                     <a:stretch>
                       <a:fillRect/>
@@ -8052,44 +8682,44 @@
           <w:noProof/>
         </w:rPr>
         <w:drawing>
-          <wp:anchor distT="0" distB="0" distL="114300" distR="114300" simplePos="0" relativeHeight="251751424" behindDoc="0" locked="0" layoutInCell="1" allowOverlap="1">
+          <wp:anchor distT="0" distB="0" distL="114300" distR="114300" simplePos="0" relativeHeight="251792384" behindDoc="0" locked="0" layoutInCell="1" allowOverlap="1">
             <wp:simplePos x="0" y="0"/>
-            <wp:positionH relativeFrom="margin">
-              <wp:align>center</wp:align>
+            <wp:positionH relativeFrom="column">
+              <wp:posOffset>22860</wp:posOffset>
             </wp:positionH>
             <wp:positionV relativeFrom="paragraph">
               <wp:posOffset>234950</wp:posOffset>
             </wp:positionV>
-            <wp:extent cx="6123305" cy="1590675"/>
-            <wp:effectExtent l="19050" t="0" r="0" b="0"/>
+            <wp:extent cx="5937885" cy="1508125"/>
+            <wp:effectExtent l="19050" t="0" r="5715" b="0"/>
             <wp:wrapThrough wrapText="bothSides">
               <wp:wrapPolygon edited="0">
-                <wp:start x="7526" y="0"/>
-                <wp:lineTo x="7526" y="5174"/>
-                <wp:lineTo x="9744" y="8278"/>
-                <wp:lineTo x="10416" y="8278"/>
-                <wp:lineTo x="5376" y="10606"/>
-                <wp:lineTo x="4838" y="11123"/>
-                <wp:lineTo x="4838" y="12417"/>
-                <wp:lineTo x="-67" y="13969"/>
-                <wp:lineTo x="-67" y="19660"/>
-                <wp:lineTo x="67" y="21212"/>
-                <wp:lineTo x="5846" y="21471"/>
-                <wp:lineTo x="11693" y="21471"/>
-                <wp:lineTo x="21571" y="21471"/>
-                <wp:lineTo x="21571" y="15004"/>
-                <wp:lineTo x="16598" y="12417"/>
-                <wp:lineTo x="16733" y="11123"/>
-                <wp:lineTo x="10752" y="8278"/>
-                <wp:lineTo x="11625" y="8278"/>
-                <wp:lineTo x="13709" y="5432"/>
-                <wp:lineTo x="13709" y="3622"/>
-                <wp:lineTo x="13574" y="776"/>
-                <wp:lineTo x="13440" y="0"/>
-                <wp:lineTo x="7526" y="0"/>
+                <wp:start x="7276" y="0"/>
+                <wp:lineTo x="7276" y="5730"/>
+                <wp:lineTo x="9424" y="8731"/>
+                <wp:lineTo x="10325" y="8731"/>
+                <wp:lineTo x="5267" y="9822"/>
+                <wp:lineTo x="4851" y="10095"/>
+                <wp:lineTo x="4851" y="13096"/>
+                <wp:lineTo x="-69" y="14188"/>
+                <wp:lineTo x="-69" y="20190"/>
+                <wp:lineTo x="69" y="21282"/>
+                <wp:lineTo x="21621" y="21282"/>
+                <wp:lineTo x="21621" y="14461"/>
+                <wp:lineTo x="21205" y="14188"/>
+                <wp:lineTo x="16562" y="13096"/>
+                <wp:lineTo x="16701" y="10095"/>
+                <wp:lineTo x="16146" y="9822"/>
+                <wp:lineTo x="10672" y="8731"/>
+                <wp:lineTo x="11781" y="8731"/>
+                <wp:lineTo x="13721" y="6003"/>
+                <wp:lineTo x="13652" y="4365"/>
+                <wp:lineTo x="13582" y="819"/>
+                <wp:lineTo x="13513" y="0"/>
+                <wp:lineTo x="7276" y="0"/>
               </wp:wrapPolygon>
             </wp:wrapThrough>
-            <wp:docPr id="10" name="Image 7" descr="C:\Users\Cedric\Desktop\Sans titre-2.png"/>
+            <wp:docPr id="31" name="Image 7" descr="C:\Users\Cedric\Desktop\Sans titre-1.png"/>
             <wp:cNvGraphicFramePr>
               <a:graphicFrameLocks xmlns:a="http://schemas.openxmlformats.org/drawingml/2006/main" noChangeAspect="1"/>
             </wp:cNvGraphicFramePr>
@@ -8097,13 +8727,13 @@
               <a:graphicData uri="http://schemas.openxmlformats.org/drawingml/2006/picture">
                 <pic:pic xmlns:pic="http://schemas.openxmlformats.org/drawingml/2006/picture">
                   <pic:nvPicPr>
-                    <pic:cNvPr id="0" name="Picture 7" descr="C:\Users\Cedric\Desktop\Sans titre-2.png"/>
+                    <pic:cNvPr id="0" name="Picture 7" descr="C:\Users\Cedric\Desktop\Sans titre-1.png"/>
                     <pic:cNvPicPr>
                       <a:picLocks noChangeAspect="1" noChangeArrowheads="1"/>
                     </pic:cNvPicPr>
                   </pic:nvPicPr>
                   <pic:blipFill>
-                    <a:blip r:embed="rId39"/>
+                    <a:blip r:embed="rId40"/>
                     <a:srcRect/>
                     <a:stretch>
                       <a:fillRect/>
@@ -8112,7 +8742,7 @@
                   <pic:spPr bwMode="auto">
                     <a:xfrm>
                       <a:off x="0" y="0"/>
-                      <a:ext cx="6123305" cy="1590675"/>
+                      <a:ext cx="5937885" cy="1508125"/>
                     </a:xfrm>
                     <a:prstGeom prst="rect">
                       <a:avLst/>
@@ -8192,7 +8822,7 @@
                     </pic:cNvPicPr>
                   </pic:nvPicPr>
                   <pic:blipFill>
-                    <a:blip r:embed="rId40"/>
+                    <a:blip r:embed="rId41"/>
                     <a:srcRect l="72857" r="16000" b="54000"/>
                     <a:stretch>
                       <a:fillRect/>
@@ -8258,7 +8888,7 @@
                     </pic:cNvPicPr>
                   </pic:nvPicPr>
                   <pic:blipFill>
-                    <a:blip r:embed="rId41"/>
+                    <a:blip r:embed="rId42"/>
                     <a:srcRect/>
                     <a:stretch>
                       <a:fillRect/>
@@ -8416,7 +9046,7 @@
                     </pic:cNvPicPr>
                   </pic:nvPicPr>
                   <pic:blipFill>
-                    <a:blip r:embed="rId42"/>
+                    <a:blip r:embed="rId43"/>
                     <a:srcRect/>
                     <a:stretch>
                       <a:fillRect/>
@@ -8508,7 +9138,7 @@
                     </pic:cNvPicPr>
                   </pic:nvPicPr>
                   <pic:blipFill>
-                    <a:blip r:embed="rId43"/>
+                    <a:blip r:embed="rId44"/>
                     <a:srcRect/>
                     <a:stretch>
                       <a:fillRect/>
@@ -8574,7 +9204,7 @@
                     </pic:cNvPicPr>
                   </pic:nvPicPr>
                   <pic:blipFill>
-                    <a:blip r:embed="rId44"/>
+                    <a:blip r:embed="rId45"/>
                     <a:srcRect r="88667"/>
                     <a:stretch>
                       <a:fillRect/>
@@ -8648,7 +9278,7 @@
                     </pic:cNvPicPr>
                   </pic:nvPicPr>
                   <pic:blipFill>
-                    <a:blip r:embed="rId45"/>
+                    <a:blip r:embed="rId46"/>
                     <a:srcRect r="80400"/>
                     <a:stretch>
                       <a:fillRect/>
@@ -8736,6 +9366,7 @@
         <w:jc w:val="both"/>
         <w:rPr>
           <w:rFonts w:ascii="Times New Roman" w:hAnsi="Times New Roman" w:cs="Times New Roman"/>
+          <w:color w:val="595959" w:themeColor="text1" w:themeTint="A6"/>
           <w:sz w:val="22"/>
           <w:szCs w:val="22"/>
           <w:lang w:val="fr-FR"/>
@@ -8744,6 +9375,7 @@
       <w:r>
         <w:rPr>
           <w:rFonts w:ascii="Times New Roman" w:hAnsi="Times New Roman" w:cs="Times New Roman"/>
+          <w:color w:val="595959" w:themeColor="text1" w:themeTint="A6"/>
           <w:sz w:val="22"/>
           <w:szCs w:val="22"/>
           <w:lang w:val="fr-FR"/>
@@ -8876,7 +9508,7 @@
                     </pic:cNvPicPr>
                   </pic:nvPicPr>
                   <pic:blipFill>
-                    <a:blip r:embed="rId46"/>
+                    <a:blip r:embed="rId47"/>
                     <a:srcRect/>
                     <a:stretch>
                       <a:fillRect/>
@@ -9156,7 +9788,7 @@
                     </pic:cNvPicPr>
                   </pic:nvPicPr>
                   <pic:blipFill>
-                    <a:blip r:embed="rId47"/>
+                    <a:blip r:embed="rId48"/>
                     <a:srcRect/>
                     <a:stretch>
                       <a:fillRect/>
@@ -9552,6 +10184,9 @@
         <w:pStyle w:val="paragraphe"/>
       </w:pPr>
       <w:r>
+        <w:tab/>
+      </w:r>
+      <w:r>
         <w:t>On va recréer chaque élément a partir de son Prefab et le placer à la bonne position dans la TileMap. Enfin on renvoie le dictionnaire contenant la liste des actions necessaire à l'utilisateur pour finir le niveau que l'on vient de charger.</w:t>
       </w:r>
     </w:p>
@@ -10145,7 +10780,7 @@
       </w:pPr>
     </w:p>
     <w:sectPr>
-      <w:footerReference w:type="default" r:id="rId48"/>
+      <w:footerReference w:type="default" r:id="rId49"/>
       <w:pgSz w:w="11906" w:h="16838" w:code="9"/>
       <w:pgMar w:top="1134" w:right="1418" w:bottom="1418" w:left="1134" w:header="567" w:footer="567" w:gutter="0"/>
       <w:cols w:space="708"/>
@@ -10181,6 +10816,74 @@
       <w:pStyle w:val="Pieddepage"/>
       <w:jc w:val="center"/>
     </w:pPr>
+    <w:r>
+      <w:rPr>
+        <w:noProof/>
+        <w:sz w:val="20"/>
+        <w:szCs w:val="20"/>
+      </w:rPr>
+      <w:drawing>
+        <wp:anchor distT="0" distB="0" distL="114300" distR="114300" simplePos="0" relativeHeight="251661312" behindDoc="0" locked="0" layoutInCell="1" allowOverlap="1">
+          <wp:simplePos x="0" y="0"/>
+          <wp:positionH relativeFrom="margin">
+            <wp:posOffset>-452120</wp:posOffset>
+          </wp:positionH>
+          <wp:positionV relativeFrom="paragraph">
+            <wp:posOffset>-163830</wp:posOffset>
+          </wp:positionV>
+          <wp:extent cx="633730" cy="415290"/>
+          <wp:effectExtent l="19050" t="0" r="0" b="0"/>
+          <wp:wrapThrough wrapText="bothSides">
+            <wp:wrapPolygon edited="0">
+              <wp:start x="-649" y="0"/>
+              <wp:lineTo x="-649" y="20807"/>
+              <wp:lineTo x="21427" y="20807"/>
+              <wp:lineTo x="21427" y="0"/>
+              <wp:lineTo x="-649" y="0"/>
+            </wp:wrapPolygon>
+          </wp:wrapThrough>
+          <wp:docPr id="34" name="Image 1" descr="C:\Users\Cedric\Desktop\Présentation\Logo-IUT-Clermont-Ferrand.jpg"/>
+          <wp:cNvGraphicFramePr>
+            <a:graphicFrameLocks xmlns:a="http://schemas.openxmlformats.org/drawingml/2006/main" noChangeAspect="1"/>
+          </wp:cNvGraphicFramePr>
+          <a:graphic xmlns:a="http://schemas.openxmlformats.org/drawingml/2006/main">
+            <a:graphicData uri="http://schemas.openxmlformats.org/drawingml/2006/picture">
+              <pic:pic xmlns:pic="http://schemas.openxmlformats.org/drawingml/2006/picture">
+                <pic:nvPicPr>
+                  <pic:cNvPr id="0" name="Picture 1" descr="C:\Users\Cedric\Desktop\Présentation\Logo-IUT-Clermont-Ferrand.jpg"/>
+                  <pic:cNvPicPr>
+                    <a:picLocks noChangeAspect="1" noChangeArrowheads="1"/>
+                  </pic:cNvPicPr>
+                </pic:nvPicPr>
+                <pic:blipFill>
+                  <a:blip r:embed="rId1"/>
+                  <a:srcRect/>
+                  <a:stretch>
+                    <a:fillRect/>
+                  </a:stretch>
+                </pic:blipFill>
+                <pic:spPr bwMode="auto">
+                  <a:xfrm>
+                    <a:off x="0" y="0"/>
+                    <a:ext cx="633730" cy="415290"/>
+                  </a:xfrm>
+                  <a:prstGeom prst="rect">
+                    <a:avLst/>
+                  </a:prstGeom>
+                  <a:noFill/>
+                  <a:ln w="9525">
+                    <a:noFill/>
+                    <a:miter lim="800000"/>
+                    <a:headEnd/>
+                    <a:tailEnd/>
+                  </a:ln>
+                </pic:spPr>
+              </pic:pic>
+            </a:graphicData>
+          </a:graphic>
+        </wp:anchor>
+      </w:drawing>
+    </w:r>
     <w:r>
       <w:rPr>
         <w:sz w:val="20"/>
@@ -10215,7 +10918,7 @@
         <w:sz w:val="20"/>
         <w:szCs w:val="20"/>
       </w:rPr>
-      <w:t>2</w:t>
+      <w:t>33</w:t>
     </w:r>
     <w:r>
       <w:rPr>
@@ -10258,7 +10961,7 @@
         <w:sz w:val="20"/>
         <w:szCs w:val="20"/>
       </w:rPr>
-      <w:t>35</w:t>
+      <w:t>37</w:t>
     </w:r>
     <w:r>
       <w:rPr>
@@ -14112,7 +14815,7 @@
 </file>
 
 <file path=customXml/itemProps1.xml><?xml version="1.0" encoding="utf-8"?>
-<ds:datastoreItem xmlns:ds="http://schemas.openxmlformats.org/officeDocument/2006/customXml" ds:itemID="{A4236C15-BFCB-4FE9-B944-DD398558E081}">
+<ds:datastoreItem xmlns:ds="http://schemas.openxmlformats.org/officeDocument/2006/customXml" ds:itemID="{9DC0EA5C-6444-47AF-A95B-42C85FE1A553}">
   <ds:schemaRefs>
     <ds:schemaRef ds:uri="http://schemas.openxmlformats.org/officeDocument/2006/bibliography"/>
   </ds:schemaRefs>

</xml_diff>